<commit_message>
Reports of Theoretical and spring '16 experimental analysis
</commit_message>
<xml_diff>
--- a/Mathematical Modeling.docx
+++ b/Mathematical Modeling.docx
@@ -1,6 +1,6 @@
 
 <file path=word/document.xml><?xml version="1.0" encoding="utf-8"?>
-<w:document xmlns:wpc="http://schemas.microsoft.com/office/word/2010/wordprocessingCanvas" xmlns:mc="http://schemas.openxmlformats.org/markup-compatibility/2006" xmlns:o="urn:schemas-microsoft-com:office:office" xmlns:r="http://schemas.openxmlformats.org/officeDocument/2006/relationships" xmlns:m="http://schemas.openxmlformats.org/officeDocument/2006/math" xmlns:v="urn:schemas-microsoft-com:vml" xmlns:wp14="http://schemas.microsoft.com/office/word/2010/wordprocessingDrawing" xmlns:wp="http://schemas.openxmlformats.org/drawingml/2006/wordprocessingDrawing" xmlns:w10="urn:schemas-microsoft-com:office:word" xmlns:w="http://schemas.openxmlformats.org/wordprocessingml/2006/main" xmlns:w14="http://schemas.microsoft.com/office/word/2010/wordml" xmlns:w15="http://schemas.microsoft.com/office/word/2012/wordml" xmlns:wpg="http://schemas.microsoft.com/office/word/2010/wordprocessingGroup" xmlns:wpi="http://schemas.microsoft.com/office/word/2010/wordprocessingInk" xmlns:wne="http://schemas.microsoft.com/office/word/2006/wordml" xmlns:wps="http://schemas.microsoft.com/office/word/2010/wordprocessingShape" mc:Ignorable="w14 w15 wp14">
+<w:document xmlns:wpc="http://schemas.microsoft.com/office/word/2010/wordprocessingCanvas" xmlns:cx="http://schemas.microsoft.com/office/drawing/2014/chartex" xmlns:cx1="http://schemas.microsoft.com/office/drawing/2015/9/8/chartex" xmlns:cx2="http://schemas.microsoft.com/office/drawing/2015/10/21/chartex" xmlns:cx3="http://schemas.microsoft.com/office/drawing/2016/5/9/chartex" xmlns:cx4="http://schemas.microsoft.com/office/drawing/2016/5/10/chartex" xmlns:cx5="http://schemas.microsoft.com/office/drawing/2016/5/11/chartex" xmlns:mc="http://schemas.openxmlformats.org/markup-compatibility/2006" xmlns:o="urn:schemas-microsoft-com:office:office" xmlns:r="http://schemas.openxmlformats.org/officeDocument/2006/relationships" xmlns:m="http://schemas.openxmlformats.org/officeDocument/2006/math" xmlns:v="urn:schemas-microsoft-com:vml" xmlns:wp14="http://schemas.microsoft.com/office/word/2010/wordprocessingDrawing" xmlns:wp="http://schemas.openxmlformats.org/drawingml/2006/wordprocessingDrawing" xmlns:w10="urn:schemas-microsoft-com:office:word" xmlns:w="http://schemas.openxmlformats.org/wordprocessingml/2006/main" xmlns:w14="http://schemas.microsoft.com/office/word/2010/wordml" xmlns:w15="http://schemas.microsoft.com/office/word/2012/wordml" xmlns:w16se="http://schemas.microsoft.com/office/word/2015/wordml/symex" xmlns:wpg="http://schemas.microsoft.com/office/word/2010/wordprocessingGroup" xmlns:wpi="http://schemas.microsoft.com/office/word/2010/wordprocessingInk" xmlns:wne="http://schemas.microsoft.com/office/word/2006/wordml" xmlns:wps="http://schemas.microsoft.com/office/word/2010/wordprocessingShape" mc:Ignorable="w14 w15 w16se wp14">
   <w:body>
     <w:p>
       <w:pPr>
@@ -48,6 +48,7 @@
       <w:r>
         <w:rPr>
           <w:noProof/>
+          <w:lang w:eastAsia="en-US"/>
         </w:rPr>
         <w:drawing>
           <wp:inline distT="0" distB="0" distL="0" distR="0" wp14:anchorId="16FEA045" wp14:editId="415723F3">
@@ -131,10 +132,7 @@
     </w:p>
     <w:p/>
     <w:p/>
-    <w:p>
-      <w:bookmarkStart w:id="0" w:name="_GoBack"/>
-      <w:bookmarkEnd w:id="0"/>
-    </w:p>
+    <w:p/>
     <w:p>
       <w:pPr>
         <w:pStyle w:val="Heading1"/>
@@ -154,19 +152,7 @@
         <w:rPr>
           <w:rFonts w:ascii="Calibri" w:hAnsi="Calibri" w:cs="Calibri"/>
         </w:rPr>
-        <w:t xml:space="preserve">By power conservation, analysis of the mathematical relations between motor speed, load torque and supply current is possible. For an ideal DC motor, input </w:t>
-      </w:r>
-      <w:r>
-        <w:rPr>
-          <w:rFonts w:ascii="Calibri" w:hAnsi="Calibri" w:cs="Calibri"/>
-        </w:rPr>
-        <w:t>electrical</w:t>
-      </w:r>
-      <w:r>
-        <w:rPr>
-          <w:rFonts w:ascii="Calibri" w:hAnsi="Calibri" w:cs="Calibri"/>
-        </w:rPr>
-        <w:t xml:space="preserve"> power is expected to equal output mechanical power for a lossless motor. The Formula Electric car project using an AC motor, characterization of that motor and motor controller system uses a basis of conservation of power as a mathematical model. </w:t>
+        <w:t xml:space="preserve">By power conservation, analysis of the mathematical relations between motor speed, load torque and supply current is possible. For an ideal DC motor, input electrical power is expected to equal output mechanical power for a lossless motor. The Formula Electric car project using an AC motor, characterization of that motor and motor controller system uses a basis of conservation of power as a mathematical model. </w:t>
       </w:r>
     </w:p>
     <w:p>
@@ -707,13 +693,7 @@
           <w:rPr>
             <w:rFonts w:ascii="Cambria Math" w:hAnsi="Cambria Math" w:cs="Calibri"/>
           </w:rPr>
-          <m:t xml:space="preserve">= </m:t>
-        </m:r>
-        <m:r>
-          <w:rPr>
-            <w:rFonts w:ascii="Cambria Math" w:hAnsi="Cambria Math" w:cs="Calibri"/>
-          </w:rPr>
-          <m:t>τω</m:t>
+          <m:t>= τω</m:t>
         </m:r>
       </m:oMath>
       <w:r>
@@ -904,13 +884,7 @@
         <w:rPr>
           <w:rFonts w:ascii="Calibri" w:hAnsi="Calibri" w:cs="Calibri"/>
         </w:rPr>
-        <w:t xml:space="preserve"> is a given power (Watts), k is constant value representi</w:t>
-      </w:r>
-      <w:r>
-        <w:rPr>
-          <w:rFonts w:ascii="Calibri" w:hAnsi="Calibri" w:cs="Calibri"/>
-        </w:rPr>
-        <w:t>ng the constant supply voltage. Equating Eq.4 and 5 result to Eq.6</w:t>
+        <w:t xml:space="preserve"> is a given power (Watts), k is constant value representing the constant supply voltage. Equating Eq.4 and 5 result to Eq.6</w:t>
       </w:r>
     </w:p>
     <w:p>
@@ -1200,19 +1174,7 @@
         <w:rPr>
           <w:rFonts w:asciiTheme="minorHAnsi" w:hAnsiTheme="minorHAnsi" w:cstheme="minorHAnsi"/>
         </w:rPr>
-        <w:t xml:space="preserve">For set values of motor speed, </w:t>
-      </w:r>
-      <w:r>
-        <w:rPr>
-          <w:rFonts w:asciiTheme="minorHAnsi" w:hAnsiTheme="minorHAnsi" w:cstheme="minorHAnsi"/>
-        </w:rPr>
-        <w:t xml:space="preserve">figure </w:t>
-      </w:r>
-      <w:r>
-        <w:rPr>
-          <w:rFonts w:asciiTheme="minorHAnsi" w:hAnsiTheme="minorHAnsi" w:cstheme="minorHAnsi"/>
-        </w:rPr>
-        <w:t xml:space="preserve">shows the effect of constant current on torque. </w:t>
+        <w:t xml:space="preserve">For set values of motor speed, figure shows the effect of constant current on torque. </w:t>
       </w:r>
       <w:r>
         <w:rPr>
@@ -1228,6 +1190,7 @@
       <w:r>
         <w:rPr>
           <w:noProof/>
+          <w:lang w:eastAsia="en-US"/>
         </w:rPr>
         <w:drawing>
           <wp:inline distT="0" distB="0" distL="0" distR="0" wp14:anchorId="7192EA7A" wp14:editId="2C3A3193">
@@ -1251,24 +1214,14 @@
       <w:r>
         <w:t xml:space="preserve">Figure </w:t>
       </w:r>
-      <w:r>
-        <w:fldChar w:fldCharType="begin"/>
-      </w:r>
-      <w:r>
-        <w:instrText xml:space="preserve"> SEQ Figure \* ARABIC </w:instrText>
-      </w:r>
-      <w:r>
-        <w:fldChar w:fldCharType="separate"/>
-      </w:r>
-      <w:r>
-        <w:rPr>
-          <w:noProof/>
-        </w:rPr>
-        <w:t>1</w:t>
-      </w:r>
-      <w:r>
-        <w:fldChar w:fldCharType="end"/>
-      </w:r>
+      <w:fldSimple w:instr=" SEQ Figure \* ARABIC ">
+        <w:r>
+          <w:rPr>
+            <w:noProof/>
+          </w:rPr>
+          <w:t>1</w:t>
+        </w:r>
+      </w:fldSimple>
       <w:r>
         <w:t>torque and rpm relation with constant current</w:t>
       </w:r>
@@ -1285,31 +1238,13 @@
           <w:rFonts w:asciiTheme="minorHAnsi" w:hAnsiTheme="minorHAnsi" w:cstheme="minorHAnsi"/>
         </w:rPr>
         <w:lastRenderedPageBreak/>
-        <w:t xml:space="preserve">For set values of torque, </w:t>
+        <w:t xml:space="preserve">For set values of torque, figure 2 shows the effect of constant current on motor speed. </w:t>
       </w:r>
       <w:r>
         <w:rPr>
           <w:rFonts w:asciiTheme="minorHAnsi" w:hAnsiTheme="minorHAnsi" w:cstheme="minorHAnsi"/>
         </w:rPr>
-        <w:t xml:space="preserve">figure </w:t>
-      </w:r>
-      <w:r>
-        <w:rPr>
-          <w:rFonts w:asciiTheme="minorHAnsi" w:hAnsiTheme="minorHAnsi" w:cstheme="minorHAnsi"/>
-        </w:rPr>
-        <w:t xml:space="preserve">2 shows the effect of constant current on motor speed. </w:t>
-      </w:r>
-      <w:r>
-        <w:rPr>
-          <w:rFonts w:asciiTheme="minorHAnsi" w:hAnsiTheme="minorHAnsi" w:cstheme="minorHAnsi"/>
-        </w:rPr>
-        <w:t>This shows an expected hyperbolic relation</w:t>
-      </w:r>
-      <w:r>
-        <w:rPr>
-          <w:rFonts w:asciiTheme="minorHAnsi" w:hAnsiTheme="minorHAnsi" w:cstheme="minorHAnsi"/>
-        </w:rPr>
-        <w:t>.</w:t>
+        <w:t>This shows an expected hyperbolic relation.</w:t>
       </w:r>
     </w:p>
     <w:p>
@@ -1319,6 +1254,7 @@
       <w:r>
         <w:rPr>
           <w:noProof/>
+          <w:lang w:eastAsia="en-US"/>
         </w:rPr>
         <w:drawing>
           <wp:inline distT="0" distB="0" distL="0" distR="0" wp14:anchorId="6E791880" wp14:editId="36ADCDAD">
@@ -1342,24 +1278,14 @@
       <w:r>
         <w:t xml:space="preserve">Figure </w:t>
       </w:r>
-      <w:r>
-        <w:fldChar w:fldCharType="begin"/>
-      </w:r>
-      <w:r>
-        <w:instrText xml:space="preserve"> SEQ Figure \* ARABIC </w:instrText>
-      </w:r>
-      <w:r>
-        <w:fldChar w:fldCharType="separate"/>
-      </w:r>
-      <w:r>
-        <w:rPr>
-          <w:noProof/>
-        </w:rPr>
-        <w:t>2</w:t>
-      </w:r>
-      <w:r>
-        <w:fldChar w:fldCharType="end"/>
-      </w:r>
+      <w:fldSimple w:instr=" SEQ Figure \* ARABIC ">
+        <w:r>
+          <w:rPr>
+            <w:noProof/>
+          </w:rPr>
+          <w:t>2</w:t>
+        </w:r>
+      </w:fldSimple>
       <w:r>
         <w:t xml:space="preserve"> torque and rpm relation with constant current</w:t>
       </w:r>
@@ -1389,25 +1315,7 @@
         <w:rPr>
           <w:rFonts w:asciiTheme="minorHAnsi" w:hAnsiTheme="minorHAnsi" w:cstheme="minorHAnsi"/>
         </w:rPr>
-        <w:t xml:space="preserve">This shows an expected </w:t>
-      </w:r>
-      <w:r>
-        <w:rPr>
-          <w:rFonts w:asciiTheme="minorHAnsi" w:hAnsiTheme="minorHAnsi" w:cstheme="minorHAnsi"/>
-        </w:rPr>
-        <w:t>linear</w:t>
-      </w:r>
-      <w:r>
-        <w:rPr>
-          <w:rFonts w:asciiTheme="minorHAnsi" w:hAnsiTheme="minorHAnsi" w:cstheme="minorHAnsi"/>
-        </w:rPr>
-        <w:t xml:space="preserve"> relation</w:t>
-      </w:r>
-      <w:r>
-        <w:rPr>
-          <w:rFonts w:asciiTheme="minorHAnsi" w:hAnsiTheme="minorHAnsi" w:cstheme="minorHAnsi"/>
-        </w:rPr>
-        <w:t>.</w:t>
+        <w:t>This shows an expected linear relation.</w:t>
       </w:r>
     </w:p>
     <w:p>
@@ -1417,12 +1325,19 @@
       <w:r>
         <w:rPr>
           <w:noProof/>
+          <w:lang w:eastAsia="en-US"/>
         </w:rPr>
         <w:drawing>
-          <wp:inline distT="0" distB="0" distL="0" distR="0" wp14:anchorId="1F91B754" wp14:editId="3432DDB8">
+          <wp:inline distT="0" distB="0" distL="0" distR="0" wp14:anchorId="49ABFC95" wp14:editId="036BDFE7">
             <wp:extent cx="4572000" cy="2781300"/>
             <wp:effectExtent l="0" t="0" r="0" b="0"/>
-            <wp:docPr id="5" name="Chart 5"/>
+            <wp:docPr id="8" name="Chart 8">
+              <a:extLst xmlns:a="http://schemas.openxmlformats.org/drawingml/2006/main">
+                <a:ext uri="{FF2B5EF4-FFF2-40B4-BE49-F238E27FC236}">
+                  <a16:creationId xmlns:a16="http://schemas.microsoft.com/office/drawing/2014/main" id="{00000000-0008-0000-0100-000004000000}"/>
+                </a:ext>
+              </a:extLst>
+            </wp:docPr>
             <wp:cNvGraphicFramePr/>
             <a:graphic xmlns:a="http://schemas.openxmlformats.org/drawingml/2006/main">
               <a:graphicData uri="http://schemas.openxmlformats.org/drawingml/2006/chart">
@@ -1440,24 +1355,14 @@
       <w:r>
         <w:t xml:space="preserve">Figure </w:t>
       </w:r>
-      <w:r>
-        <w:fldChar w:fldCharType="begin"/>
-      </w:r>
-      <w:r>
-        <w:instrText xml:space="preserve"> SEQ Figure \* ARABIC </w:instrText>
-      </w:r>
-      <w:r>
-        <w:fldChar w:fldCharType="separate"/>
-      </w:r>
-      <w:r>
-        <w:rPr>
-          <w:noProof/>
-        </w:rPr>
-        <w:t>3</w:t>
-      </w:r>
-      <w:r>
-        <w:fldChar w:fldCharType="end"/>
-      </w:r>
+      <w:fldSimple w:instr=" SEQ Figure \* ARABIC ">
+        <w:r>
+          <w:rPr>
+            <w:noProof/>
+          </w:rPr>
+          <w:t>3</w:t>
+        </w:r>
+      </w:fldSimple>
       <w:r>
         <w:t xml:space="preserve"> </w:t>
       </w:r>
@@ -1492,61 +1397,13 @@
           <w:rFonts w:asciiTheme="minorHAnsi" w:hAnsiTheme="minorHAnsi" w:cstheme="minorHAnsi"/>
         </w:rPr>
         <w:lastRenderedPageBreak/>
-        <w:t>For set values of</w:t>
+        <w:t xml:space="preserve">For set values of torque, figure 3 shows the effect of constant torque on rpm and current.  </w:t>
       </w:r>
       <w:r>
         <w:rPr>
           <w:rFonts w:asciiTheme="minorHAnsi" w:hAnsiTheme="minorHAnsi" w:cstheme="minorHAnsi"/>
         </w:rPr>
-        <w:t xml:space="preserve"> torque</w:t>
-      </w:r>
-      <w:r>
-        <w:rPr>
-          <w:rFonts w:asciiTheme="minorHAnsi" w:hAnsiTheme="minorHAnsi" w:cstheme="minorHAnsi"/>
-        </w:rPr>
-        <w:t xml:space="preserve">, figure 3 shows the effect of constant </w:t>
-      </w:r>
-      <w:r>
-        <w:rPr>
-          <w:rFonts w:asciiTheme="minorHAnsi" w:hAnsiTheme="minorHAnsi" w:cstheme="minorHAnsi"/>
-        </w:rPr>
-        <w:t>torque</w:t>
-      </w:r>
-      <w:r>
-        <w:rPr>
-          <w:rFonts w:asciiTheme="minorHAnsi" w:hAnsiTheme="minorHAnsi" w:cstheme="minorHAnsi"/>
-        </w:rPr>
-        <w:t xml:space="preserve"> on </w:t>
-      </w:r>
-      <w:r>
-        <w:rPr>
-          <w:rFonts w:asciiTheme="minorHAnsi" w:hAnsiTheme="minorHAnsi" w:cstheme="minorHAnsi"/>
-        </w:rPr>
-        <w:t>rpm and current</w:t>
-      </w:r>
-      <w:r>
-        <w:rPr>
-          <w:rFonts w:asciiTheme="minorHAnsi" w:hAnsiTheme="minorHAnsi" w:cstheme="minorHAnsi"/>
-        </w:rPr>
-        <w:t xml:space="preserve">.  </w:t>
-      </w:r>
-      <w:r>
-        <w:rPr>
-          <w:rFonts w:asciiTheme="minorHAnsi" w:hAnsiTheme="minorHAnsi" w:cstheme="minorHAnsi"/>
-        </w:rPr>
-        <w:t xml:space="preserve">This shows an expected </w:t>
-      </w:r>
-      <w:r>
-        <w:rPr>
-          <w:rFonts w:asciiTheme="minorHAnsi" w:hAnsiTheme="minorHAnsi" w:cstheme="minorHAnsi"/>
-        </w:rPr>
-        <w:t>linear</w:t>
-      </w:r>
-      <w:r>
-        <w:rPr>
-          <w:rFonts w:asciiTheme="minorHAnsi" w:hAnsiTheme="minorHAnsi" w:cstheme="minorHAnsi"/>
-        </w:rPr>
-        <w:t xml:space="preserve"> relation</w:t>
+        <w:t>This shows an expected linear relation</w:t>
       </w:r>
     </w:p>
     <w:p>
@@ -1556,12 +1413,19 @@
       <w:r>
         <w:rPr>
           <w:noProof/>
+          <w:lang w:eastAsia="en-US"/>
         </w:rPr>
         <w:drawing>
-          <wp:inline distT="0" distB="0" distL="0" distR="0" wp14:anchorId="4FF52D17" wp14:editId="0BCF9C5B">
+          <wp:inline distT="0" distB="0" distL="0" distR="0" wp14:anchorId="6D4B4BE9" wp14:editId="703944C2">
             <wp:extent cx="4572000" cy="2743200"/>
             <wp:effectExtent l="0" t="0" r="0" b="0"/>
-            <wp:docPr id="6" name="Chart 6"/>
+            <wp:docPr id="9" name="Chart 9">
+              <a:extLst xmlns:a="http://schemas.openxmlformats.org/drawingml/2006/main">
+                <a:ext uri="{FF2B5EF4-FFF2-40B4-BE49-F238E27FC236}">
+                  <a16:creationId xmlns:a16="http://schemas.microsoft.com/office/drawing/2014/main" id="{00000000-0008-0000-0100-000005000000}"/>
+                </a:ext>
+              </a:extLst>
+            </wp:docPr>
             <wp:cNvGraphicFramePr/>
             <a:graphic xmlns:a="http://schemas.openxmlformats.org/drawingml/2006/main">
               <a:graphicData uri="http://schemas.openxmlformats.org/drawingml/2006/chart">
@@ -1571,6 +1435,8 @@
           </wp:inline>
         </w:drawing>
       </w:r>
+      <w:bookmarkStart w:id="0" w:name="_GoBack"/>
+      <w:bookmarkEnd w:id="0"/>
     </w:p>
     <w:p>
       <w:pPr>
@@ -1579,24 +1445,14 @@
       <w:r>
         <w:t xml:space="preserve">Figure </w:t>
       </w:r>
-      <w:r>
-        <w:fldChar w:fldCharType="begin"/>
-      </w:r>
-      <w:r>
-        <w:instrText xml:space="preserve"> SEQ Figure \* ARABIC </w:instrText>
-      </w:r>
-      <w:r>
-        <w:fldChar w:fldCharType="separate"/>
-      </w:r>
-      <w:r>
-        <w:rPr>
-          <w:noProof/>
-        </w:rPr>
-        <w:t>4</w:t>
-      </w:r>
-      <w:r>
-        <w:fldChar w:fldCharType="end"/>
-      </w:r>
+      <w:fldSimple w:instr=" SEQ Figure \* ARABIC ">
+        <w:r>
+          <w:rPr>
+            <w:noProof/>
+          </w:rPr>
+          <w:t>4</w:t>
+        </w:r>
+      </w:fldSimple>
       <w:r>
         <w:t xml:space="preserve"> </w:t>
       </w:r>
@@ -1636,19 +1492,7 @@
         <w:rPr>
           <w:rFonts w:asciiTheme="minorHAnsi" w:hAnsiTheme="minorHAnsi" w:cstheme="minorHAnsi"/>
         </w:rPr>
-        <w:t xml:space="preserve">Also both </w:t>
-      </w:r>
-      <w:r>
-        <w:rPr>
-          <w:rFonts w:asciiTheme="minorHAnsi" w:hAnsiTheme="minorHAnsi" w:cstheme="minorHAnsi"/>
-        </w:rPr>
-        <w:t>motor speed and torque</w:t>
-      </w:r>
-      <w:r>
-        <w:rPr>
-          <w:rFonts w:asciiTheme="minorHAnsi" w:hAnsiTheme="minorHAnsi" w:cstheme="minorHAnsi"/>
-        </w:rPr>
-        <w:t xml:space="preserve"> have a hyperbolic relationship to one another for constant value of current. Thus experimental data should also ideally show an array of hyperbolic relationships as shown in figure 1 and 2 for the case of constant power. </w:t>
+        <w:t xml:space="preserve">Also both motor speed and torque have a hyperbolic relationship to one another for constant value of current. Thus experimental data should also ideally show an array of hyperbolic relationships as shown in figure 1 and 2 for the case of constant power. </w:t>
       </w:r>
     </w:p>
     <w:p/>
@@ -1678,6 +1522,10 @@
     </w:p>
     <w:p>
       <w:r>
+        <w:rPr>
+          <w:noProof/>
+          <w:lang w:eastAsia="en-US"/>
+        </w:rPr>
         <w:drawing>
           <wp:inline distT="0" distB="0" distL="0" distR="0">
             <wp:extent cx="5064760" cy="6289675"/>
@@ -1743,6 +1591,10 @@
     </w:p>
     <w:p>
       <w:r>
+        <w:rPr>
+          <w:noProof/>
+          <w:lang w:eastAsia="en-US"/>
+        </w:rPr>
         <w:drawing>
           <wp:inline distT="0" distB="0" distL="0" distR="0">
             <wp:extent cx="5120640" cy="6289675"/>
@@ -1805,7 +1657,7 @@
 </file>
 
 <file path=word/styles.xml><?xml version="1.0" encoding="utf-8"?>
-<w:styles xmlns:mc="http://schemas.openxmlformats.org/markup-compatibility/2006" xmlns:r="http://schemas.openxmlformats.org/officeDocument/2006/relationships" xmlns:w="http://schemas.openxmlformats.org/wordprocessingml/2006/main" xmlns:w14="http://schemas.microsoft.com/office/word/2010/wordml" xmlns:w15="http://schemas.microsoft.com/office/word/2012/wordml" mc:Ignorable="w14 w15">
+<w:styles xmlns:mc="http://schemas.openxmlformats.org/markup-compatibility/2006" xmlns:r="http://schemas.openxmlformats.org/officeDocument/2006/relationships" xmlns:w="http://schemas.openxmlformats.org/wordprocessingml/2006/main" xmlns:w14="http://schemas.microsoft.com/office/word/2010/wordml" xmlns:w15="http://schemas.microsoft.com/office/word/2012/wordml" xmlns:w16se="http://schemas.microsoft.com/office/word/2015/wordml/symex" mc:Ignorable="w14 w15 w16se">
   <w:docDefaults>
     <w:rPrDefault>
       <w:rPr>
@@ -1821,7 +1673,7 @@
       </w:pPr>
     </w:pPrDefault>
   </w:docDefaults>
-  <w:latentStyles w:defLockedState="0" w:defUIPriority="99" w:defSemiHidden="0" w:defUnhideWhenUsed="0" w:defQFormat="0" w:count="371">
+  <w:latentStyles w:defLockedState="0" w:defUIPriority="99" w:defSemiHidden="0" w:defUnhideWhenUsed="0" w:defQFormat="0" w:count="374">
     <w:lsdException w:name="Normal" w:uiPriority="0" w:qFormat="1"/>
     <w:lsdException w:name="heading 1" w:uiPriority="9" w:qFormat="1"/>
     <w:lsdException w:name="heading 2" w:semiHidden="1" w:uiPriority="9" w:unhideWhenUsed="1" w:qFormat="1"/>
@@ -1927,7 +1779,6 @@
     <w:lsdException w:name="HTML Sample" w:semiHidden="1" w:unhideWhenUsed="1"/>
     <w:lsdException w:name="HTML Typewriter" w:semiHidden="1" w:unhideWhenUsed="1"/>
     <w:lsdException w:name="HTML Variable" w:semiHidden="1" w:unhideWhenUsed="1"/>
-    <w:lsdException w:name="Normal Table" w:semiHidden="1" w:unhideWhenUsed="1"/>
     <w:lsdException w:name="annotation subject" w:semiHidden="1" w:unhideWhenUsed="1"/>
     <w:lsdException w:name="No List" w:semiHidden="1" w:unhideWhenUsed="1"/>
     <w:lsdException w:name="Outline List 1" w:semiHidden="1" w:unhideWhenUsed="1"/>
@@ -1972,7 +1823,6 @@
     <w:lsdException w:name="Table Professional" w:semiHidden="1" w:unhideWhenUsed="1"/>
     <w:lsdException w:name="Table Subtle 1" w:semiHidden="1" w:unhideWhenUsed="1"/>
     <w:lsdException w:name="Table Subtle 2" w:semiHidden="1" w:unhideWhenUsed="1"/>
-    <w:lsdException w:name="Table Web 1" w:semiHidden="1" w:unhideWhenUsed="1"/>
     <w:lsdException w:name="Table Web 2" w:semiHidden="1" w:unhideWhenUsed="1"/>
     <w:lsdException w:name="Table Web 3" w:semiHidden="1" w:unhideWhenUsed="1"/>
     <w:lsdException w:name="Balloon Text" w:semiHidden="1" w:unhideWhenUsed="1"/>
@@ -2193,6 +2043,9 @@
     <w:lsdException w:name="List Table 5 Dark Accent 6" w:uiPriority="50"/>
     <w:lsdException w:name="List Table 6 Colorful Accent 6" w:uiPriority="51"/>
     <w:lsdException w:name="List Table 7 Colorful Accent 6" w:uiPriority="52"/>
+    <w:lsdException w:name="Mention" w:semiHidden="1" w:unhideWhenUsed="1"/>
+    <w:lsdException w:name="Smart Hyperlink" w:semiHidden="1" w:unhideWhenUsed="1"/>
+    <w:lsdException w:name="Hashtag" w:semiHidden="1" w:unhideWhenUsed="1"/>
   </w:latentStyles>
   <w:style w:type="paragraph" w:default="1" w:styleId="Normal">
     <w:name w:val="Normal"/>
@@ -2396,7 +2249,7 @@
 </file>
 
 <file path=word/charts/chart1.xml><?xml version="1.0" encoding="utf-8"?>
-<c:chartSpace xmlns:c="http://schemas.openxmlformats.org/drawingml/2006/chart" xmlns:a="http://schemas.openxmlformats.org/drawingml/2006/main" xmlns:r="http://schemas.openxmlformats.org/officeDocument/2006/relationships">
+<c:chartSpace xmlns:c="http://schemas.openxmlformats.org/drawingml/2006/chart" xmlns:a="http://schemas.openxmlformats.org/drawingml/2006/main" xmlns:r="http://schemas.openxmlformats.org/officeDocument/2006/relationships" xmlns:c16r2="http://schemas.microsoft.com/office/drawing/2015/06/chart">
   <c:date1904 val="0"/>
   <c:lang val="en-US"/>
   <c:roundedCorners val="0"/>
@@ -2707,6 +2560,11 @@
             </c:numRef>
           </c:yVal>
           <c:smooth val="0"/>
+          <c:extLst>
+            <c:ext xmlns:c16="http://schemas.microsoft.com/office/drawing/2014/chart" uri="{C3380CC4-5D6E-409C-BE32-E72D297353CC}">
+              <c16:uniqueId val="{00000000-C65D-466D-AB59-268C591EA775}"/>
+            </c:ext>
+          </c:extLst>
         </c:ser>
         <c:dLbls>
           <c:showLegendKey val="0"/>
@@ -3013,7 +2871,7 @@
 </file>
 
 <file path=word/charts/chart2.xml><?xml version="1.0" encoding="utf-8"?>
-<c:chartSpace xmlns:c="http://schemas.openxmlformats.org/drawingml/2006/chart" xmlns:a="http://schemas.openxmlformats.org/drawingml/2006/main" xmlns:r="http://schemas.openxmlformats.org/officeDocument/2006/relationships">
+<c:chartSpace xmlns:c="http://schemas.openxmlformats.org/drawingml/2006/chart" xmlns:a="http://schemas.openxmlformats.org/drawingml/2006/main" xmlns:r="http://schemas.openxmlformats.org/officeDocument/2006/relationships" xmlns:c16r2="http://schemas.microsoft.com/office/drawing/2015/06/chart">
   <c:date1904 val="0"/>
   <c:lang val="en-US"/>
   <c:roundedCorners val="0"/>
@@ -3319,6 +3177,11 @@
             </c:numRef>
           </c:yVal>
           <c:smooth val="0"/>
+          <c:extLst>
+            <c:ext xmlns:c16="http://schemas.microsoft.com/office/drawing/2014/chart" uri="{C3380CC4-5D6E-409C-BE32-E72D297353CC}">
+              <c16:uniqueId val="{00000000-A3FD-4896-A603-177F7A212C46}"/>
+            </c:ext>
+          </c:extLst>
         </c:ser>
         <c:dLbls>
           <c:showLegendKey val="0"/>
@@ -3609,7 +3472,7 @@
 </file>
 
 <file path=word/charts/chart3.xml><?xml version="1.0" encoding="utf-8"?>
-<c:chartSpace xmlns:c="http://schemas.openxmlformats.org/drawingml/2006/chart" xmlns:a="http://schemas.openxmlformats.org/drawingml/2006/main" xmlns:r="http://schemas.openxmlformats.org/officeDocument/2006/relationships">
+<c:chartSpace xmlns:c="http://schemas.openxmlformats.org/drawingml/2006/chart" xmlns:a="http://schemas.openxmlformats.org/drawingml/2006/main" xmlns:r="http://schemas.openxmlformats.org/officeDocument/2006/relationships" xmlns:c16r2="http://schemas.microsoft.com/office/drawing/2015/06/chart">
   <c:date1904 val="0"/>
   <c:lang val="en-US"/>
   <c:roundedCorners val="0"/>
@@ -3703,7 +3566,7 @@
             </c:strRef>
           </c:tx>
           <c:spPr>
-            <a:ln w="19050" cap="rnd">
+            <a:ln w="25400" cap="rnd">
               <a:noFill/>
               <a:round/>
             </a:ln>
@@ -3726,6 +3589,99 @@
           </c:marker>
           <c:xVal>
             <c:numRef>
+              <c:f>'changing power'!$E$4:$E$31</c:f>
+              <c:numCache>
+                <c:formatCode>0.00</c:formatCode>
+                <c:ptCount val="28"/>
+                <c:pt idx="0">
+                  <c:v>0</c:v>
+                </c:pt>
+                <c:pt idx="1">
+                  <c:v>5.7142857142857141E-2</c:v>
+                </c:pt>
+                <c:pt idx="2">
+                  <c:v>0.11428571428571428</c:v>
+                </c:pt>
+                <c:pt idx="3">
+                  <c:v>0.17142857142857143</c:v>
+                </c:pt>
+                <c:pt idx="4">
+                  <c:v>0.22857142857142856</c:v>
+                </c:pt>
+                <c:pt idx="5">
+                  <c:v>0.2857142857142857</c:v>
+                </c:pt>
+                <c:pt idx="6">
+                  <c:v>0.34285714285714286</c:v>
+                </c:pt>
+                <c:pt idx="7">
+                  <c:v>0.4</c:v>
+                </c:pt>
+                <c:pt idx="8">
+                  <c:v>0.45714285714285713</c:v>
+                </c:pt>
+                <c:pt idx="9">
+                  <c:v>0.51428571428571423</c:v>
+                </c:pt>
+                <c:pt idx="10">
+                  <c:v>0.5714285714285714</c:v>
+                </c:pt>
+                <c:pt idx="11">
+                  <c:v>0.62857142857142856</c:v>
+                </c:pt>
+                <c:pt idx="12">
+                  <c:v>0.68571428571428572</c:v>
+                </c:pt>
+                <c:pt idx="13">
+                  <c:v>0.74285714285714288</c:v>
+                </c:pt>
+                <c:pt idx="14">
+                  <c:v>0.8</c:v>
+                </c:pt>
+                <c:pt idx="15">
+                  <c:v>0.8571428571428571</c:v>
+                </c:pt>
+                <c:pt idx="16">
+                  <c:v>0.91428571428571426</c:v>
+                </c:pt>
+                <c:pt idx="17">
+                  <c:v>0.97142857142857142</c:v>
+                </c:pt>
+                <c:pt idx="18">
+                  <c:v>1.0285714285714285</c:v>
+                </c:pt>
+                <c:pt idx="19">
+                  <c:v>1.0857142857142856</c:v>
+                </c:pt>
+                <c:pt idx="20">
+                  <c:v>1.1428571428571428</c:v>
+                </c:pt>
+                <c:pt idx="21">
+                  <c:v>1.2</c:v>
+                </c:pt>
+                <c:pt idx="22">
+                  <c:v>1.2571428571428571</c:v>
+                </c:pt>
+                <c:pt idx="23">
+                  <c:v>1.3142857142857143</c:v>
+                </c:pt>
+                <c:pt idx="24">
+                  <c:v>1.3714285714285714</c:v>
+                </c:pt>
+                <c:pt idx="25">
+                  <c:v>1.4285714285714286</c:v>
+                </c:pt>
+                <c:pt idx="26">
+                  <c:v>1.4857142857142858</c:v>
+                </c:pt>
+                <c:pt idx="27">
+                  <c:v>1.5428571428571429</c:v>
+                </c:pt>
+              </c:numCache>
+            </c:numRef>
+          </c:xVal>
+          <c:yVal>
+            <c:numRef>
               <c:f>'changing power'!$C$4:$C$31</c:f>
               <c:numCache>
                 <c:formatCode>0.0</c:formatCode>
@@ -3816,101 +3772,13 @@
                 </c:pt>
               </c:numCache>
             </c:numRef>
-          </c:xVal>
-          <c:yVal>
-            <c:numRef>
-              <c:f>'changing power'!$E$4:$E$31</c:f>
-              <c:numCache>
-                <c:formatCode>0.00</c:formatCode>
-                <c:ptCount val="28"/>
-                <c:pt idx="0">
-                  <c:v>0</c:v>
-                </c:pt>
-                <c:pt idx="1">
-                  <c:v>5.7142857142857141E-2</c:v>
-                </c:pt>
-                <c:pt idx="2">
-                  <c:v>0.11428571428571428</c:v>
-                </c:pt>
-                <c:pt idx="3">
-                  <c:v>0.17142857142857143</c:v>
-                </c:pt>
-                <c:pt idx="4">
-                  <c:v>0.22857142857142856</c:v>
-                </c:pt>
-                <c:pt idx="5">
-                  <c:v>0.2857142857142857</c:v>
-                </c:pt>
-                <c:pt idx="6">
-                  <c:v>0.34285714285714286</c:v>
-                </c:pt>
-                <c:pt idx="7">
-                  <c:v>0.4</c:v>
-                </c:pt>
-                <c:pt idx="8">
-                  <c:v>0.45714285714285713</c:v>
-                </c:pt>
-                <c:pt idx="9">
-                  <c:v>0.51428571428571423</c:v>
-                </c:pt>
-                <c:pt idx="10">
-                  <c:v>0.5714285714285714</c:v>
-                </c:pt>
-                <c:pt idx="11">
-                  <c:v>0.62857142857142856</c:v>
-                </c:pt>
-                <c:pt idx="12">
-                  <c:v>0.68571428571428572</c:v>
-                </c:pt>
-                <c:pt idx="13">
-                  <c:v>0.74285714285714288</c:v>
-                </c:pt>
-                <c:pt idx="14">
-                  <c:v>0.8</c:v>
-                </c:pt>
-                <c:pt idx="15">
-                  <c:v>0.8571428571428571</c:v>
-                </c:pt>
-                <c:pt idx="16">
-                  <c:v>0.91428571428571426</c:v>
-                </c:pt>
-                <c:pt idx="17">
-                  <c:v>0.97142857142857142</c:v>
-                </c:pt>
-                <c:pt idx="18">
-                  <c:v>1.0285714285714285</c:v>
-                </c:pt>
-                <c:pt idx="19">
-                  <c:v>1.0857142857142856</c:v>
-                </c:pt>
-                <c:pt idx="20">
-                  <c:v>1.1428571428571428</c:v>
-                </c:pt>
-                <c:pt idx="21">
-                  <c:v>1.2</c:v>
-                </c:pt>
-                <c:pt idx="22">
-                  <c:v>1.2571428571428571</c:v>
-                </c:pt>
-                <c:pt idx="23">
-                  <c:v>1.3142857142857143</c:v>
-                </c:pt>
-                <c:pt idx="24">
-                  <c:v>1.3714285714285714</c:v>
-                </c:pt>
-                <c:pt idx="25">
-                  <c:v>1.4285714285714286</c:v>
-                </c:pt>
-                <c:pt idx="26">
-                  <c:v>1.4857142857142858</c:v>
-                </c:pt>
-                <c:pt idx="27">
-                  <c:v>1.5428571428571429</c:v>
-                </c:pt>
-              </c:numCache>
-            </c:numRef>
           </c:yVal>
           <c:smooth val="0"/>
+          <c:extLst>
+            <c:ext xmlns:c16="http://schemas.microsoft.com/office/drawing/2014/chart" uri="{C3380CC4-5D6E-409C-BE32-E72D297353CC}">
+              <c16:uniqueId val="{00000000-2E96-475D-92AE-A79A37C4BA64}"/>
+            </c:ext>
+          </c:extLst>
         </c:ser>
         <c:dLbls>
           <c:showLegendKey val="0"/>
@@ -3920,11 +3788,11 @@
           <c:showPercent val="0"/>
           <c:showBubbleSize val="0"/>
         </c:dLbls>
-        <c:axId val="325001392"/>
-        <c:axId val="322005264"/>
+        <c:axId val="226907632"/>
+        <c:axId val="226907072"/>
       </c:scatterChart>
       <c:valAx>
-        <c:axId val="325001392"/>
+        <c:axId val="226907632"/>
         <c:scaling>
           <c:orientation val="minMax"/>
         </c:scaling>
@@ -3965,6 +3833,123 @@
                 </a:pPr>
                 <a:r>
                   <a:rPr lang="en-US"/>
+                  <a:t>Torque (Nm)</a:t>
+                </a:r>
+              </a:p>
+            </c:rich>
+          </c:tx>
+          <c:overlay val="0"/>
+          <c:spPr>
+            <a:noFill/>
+            <a:ln>
+              <a:noFill/>
+            </a:ln>
+            <a:effectLst/>
+          </c:spPr>
+          <c:txPr>
+            <a:bodyPr rot="0" spcFirstLastPara="1" vertOverflow="ellipsis" vert="horz" wrap="square" anchor="ctr" anchorCtr="1"/>
+            <a:lstStyle/>
+            <a:p>
+              <a:pPr>
+                <a:defRPr sz="1000" b="0" i="0" u="none" strike="noStrike" kern="1200" baseline="0">
+                  <a:solidFill>
+                    <a:schemeClr val="tx1">
+                      <a:lumMod val="65000"/>
+                      <a:lumOff val="35000"/>
+                    </a:schemeClr>
+                  </a:solidFill>
+                  <a:latin typeface="+mn-lt"/>
+                  <a:ea typeface="+mn-ea"/>
+                  <a:cs typeface="+mn-cs"/>
+                </a:defRPr>
+              </a:pPr>
+              <a:endParaRPr lang="en-US"/>
+            </a:p>
+          </c:txPr>
+        </c:title>
+        <c:numFmt formatCode="0.00" sourceLinked="1"/>
+        <c:majorTickMark val="none"/>
+        <c:minorTickMark val="none"/>
+        <c:tickLblPos val="nextTo"/>
+        <c:spPr>
+          <a:noFill/>
+          <a:ln w="9525" cap="flat" cmpd="sng" algn="ctr">
+            <a:solidFill>
+              <a:schemeClr val="tx1">
+                <a:lumMod val="25000"/>
+                <a:lumOff val="75000"/>
+              </a:schemeClr>
+            </a:solidFill>
+            <a:round/>
+          </a:ln>
+          <a:effectLst/>
+        </c:spPr>
+        <c:txPr>
+          <a:bodyPr rot="-60000000" spcFirstLastPara="1" vertOverflow="ellipsis" vert="horz" wrap="square" anchor="ctr" anchorCtr="1"/>
+          <a:lstStyle/>
+          <a:p>
+            <a:pPr>
+              <a:defRPr sz="900" b="0" i="0" u="none" strike="noStrike" kern="1200" baseline="0">
+                <a:solidFill>
+                  <a:schemeClr val="tx1">
+                    <a:lumMod val="65000"/>
+                    <a:lumOff val="35000"/>
+                  </a:schemeClr>
+                </a:solidFill>
+                <a:latin typeface="+mn-lt"/>
+                <a:ea typeface="+mn-ea"/>
+                <a:cs typeface="+mn-cs"/>
+              </a:defRPr>
+            </a:pPr>
+            <a:endParaRPr lang="en-US"/>
+          </a:p>
+        </c:txPr>
+        <c:crossAx val="226907072"/>
+        <c:crosses val="autoZero"/>
+        <c:crossBetween val="midCat"/>
+      </c:valAx>
+      <c:valAx>
+        <c:axId val="226907072"/>
+        <c:scaling>
+          <c:orientation val="minMax"/>
+        </c:scaling>
+        <c:delete val="0"/>
+        <c:axPos val="l"/>
+        <c:majorGridlines>
+          <c:spPr>
+            <a:ln w="9525" cap="flat" cmpd="sng" algn="ctr">
+              <a:solidFill>
+                <a:schemeClr val="tx1">
+                  <a:lumMod val="15000"/>
+                  <a:lumOff val="85000"/>
+                </a:schemeClr>
+              </a:solidFill>
+              <a:round/>
+            </a:ln>
+            <a:effectLst/>
+          </c:spPr>
+        </c:majorGridlines>
+        <c:title>
+          <c:tx>
+            <c:rich>
+              <a:bodyPr rot="-5400000" spcFirstLastPara="1" vertOverflow="ellipsis" vert="horz" wrap="square" anchor="ctr" anchorCtr="1"/>
+              <a:lstStyle/>
+              <a:p>
+                <a:pPr>
+                  <a:defRPr sz="1000" b="0" i="0" u="none" strike="noStrike" kern="1200" baseline="0">
+                    <a:solidFill>
+                      <a:schemeClr val="tx1">
+                        <a:lumMod val="65000"/>
+                        <a:lumOff val="35000"/>
+                      </a:schemeClr>
+                    </a:solidFill>
+                    <a:latin typeface="+mn-lt"/>
+                    <a:ea typeface="+mn-ea"/>
+                    <a:cs typeface="+mn-cs"/>
+                  </a:defRPr>
+                </a:pPr>
+                <a:r>
+                  <a:rPr lang="en-US"/>
                   <a:t>Current (A)</a:t>
                 </a:r>
               </a:p>
@@ -3979,7 +3964,7 @@
             <a:effectLst/>
           </c:spPr>
           <c:txPr>
-            <a:bodyPr rot="0" spcFirstLastPara="1" vertOverflow="ellipsis" vert="horz" wrap="square" anchor="ctr" anchorCtr="1"/>
+            <a:bodyPr rot="-5400000" spcFirstLastPara="1" vertOverflow="ellipsis" vert="horz" wrap="square" anchor="ctr" anchorCtr="1"/>
             <a:lstStyle/>
             <a:p>
               <a:pPr>
@@ -4036,124 +4021,7 @@
             <a:endParaRPr lang="en-US"/>
           </a:p>
         </c:txPr>
-        <c:crossAx val="322005264"/>
-        <c:crosses val="autoZero"/>
-        <c:crossBetween val="midCat"/>
-      </c:valAx>
-      <c:valAx>
-        <c:axId val="322005264"/>
-        <c:scaling>
-          <c:orientation val="minMax"/>
-        </c:scaling>
-        <c:delete val="0"/>
-        <c:axPos val="l"/>
-        <c:majorGridlines>
-          <c:spPr>
-            <a:ln w="9525" cap="flat" cmpd="sng" algn="ctr">
-              <a:solidFill>
-                <a:schemeClr val="tx1">
-                  <a:lumMod val="15000"/>
-                  <a:lumOff val="85000"/>
-                </a:schemeClr>
-              </a:solidFill>
-              <a:round/>
-            </a:ln>
-            <a:effectLst/>
-          </c:spPr>
-        </c:majorGridlines>
-        <c:title>
-          <c:tx>
-            <c:rich>
-              <a:bodyPr rot="-5400000" spcFirstLastPara="1" vertOverflow="ellipsis" vert="horz" wrap="square" anchor="ctr" anchorCtr="1"/>
-              <a:lstStyle/>
-              <a:p>
-                <a:pPr>
-                  <a:defRPr sz="1000" b="0" i="0" u="none" strike="noStrike" kern="1200" baseline="0">
-                    <a:solidFill>
-                      <a:schemeClr val="tx1">
-                        <a:lumMod val="65000"/>
-                        <a:lumOff val="35000"/>
-                      </a:schemeClr>
-                    </a:solidFill>
-                    <a:latin typeface="+mn-lt"/>
-                    <a:ea typeface="+mn-ea"/>
-                    <a:cs typeface="+mn-cs"/>
-                  </a:defRPr>
-                </a:pPr>
-                <a:r>
-                  <a:rPr lang="en-US"/>
-                  <a:t>Torque (Nm)</a:t>
-                </a:r>
-              </a:p>
-            </c:rich>
-          </c:tx>
-          <c:overlay val="0"/>
-          <c:spPr>
-            <a:noFill/>
-            <a:ln>
-              <a:noFill/>
-            </a:ln>
-            <a:effectLst/>
-          </c:spPr>
-          <c:txPr>
-            <a:bodyPr rot="-5400000" spcFirstLastPara="1" vertOverflow="ellipsis" vert="horz" wrap="square" anchor="ctr" anchorCtr="1"/>
-            <a:lstStyle/>
-            <a:p>
-              <a:pPr>
-                <a:defRPr sz="1000" b="0" i="0" u="none" strike="noStrike" kern="1200" baseline="0">
-                  <a:solidFill>
-                    <a:schemeClr val="tx1">
-                      <a:lumMod val="65000"/>
-                      <a:lumOff val="35000"/>
-                    </a:schemeClr>
-                  </a:solidFill>
-                  <a:latin typeface="+mn-lt"/>
-                  <a:ea typeface="+mn-ea"/>
-                  <a:cs typeface="+mn-cs"/>
-                </a:defRPr>
-              </a:pPr>
-              <a:endParaRPr lang="en-US"/>
-            </a:p>
-          </c:txPr>
-        </c:title>
-        <c:numFmt formatCode="0.00" sourceLinked="1"/>
-        <c:majorTickMark val="none"/>
-        <c:minorTickMark val="none"/>
-        <c:tickLblPos val="nextTo"/>
-        <c:spPr>
-          <a:noFill/>
-          <a:ln w="9525" cap="flat" cmpd="sng" algn="ctr">
-            <a:solidFill>
-              <a:schemeClr val="tx1">
-                <a:lumMod val="25000"/>
-                <a:lumOff val="75000"/>
-              </a:schemeClr>
-            </a:solidFill>
-            <a:round/>
-          </a:ln>
-          <a:effectLst/>
-        </c:spPr>
-        <c:txPr>
-          <a:bodyPr rot="-60000000" spcFirstLastPara="1" vertOverflow="ellipsis" vert="horz" wrap="square" anchor="ctr" anchorCtr="1"/>
-          <a:lstStyle/>
-          <a:p>
-            <a:pPr>
-              <a:defRPr sz="900" b="0" i="0" u="none" strike="noStrike" kern="1200" baseline="0">
-                <a:solidFill>
-                  <a:schemeClr val="tx1">
-                    <a:lumMod val="65000"/>
-                    <a:lumOff val="35000"/>
-                  </a:schemeClr>
-                </a:solidFill>
-                <a:latin typeface="+mn-lt"/>
-                <a:ea typeface="+mn-ea"/>
-                <a:cs typeface="+mn-cs"/>
-              </a:defRPr>
-            </a:pPr>
-            <a:endParaRPr lang="en-US"/>
-          </a:p>
-        </c:txPr>
-        <c:crossAx val="325001392"/>
+        <c:crossAx val="226907632"/>
         <c:crosses val="autoZero"/>
         <c:crossBetween val="midCat"/>
       </c:valAx>
@@ -4201,7 +4069,7 @@
 </file>
 
 <file path=word/charts/chart4.xml><?xml version="1.0" encoding="utf-8"?>
-<c:chartSpace xmlns:c="http://schemas.openxmlformats.org/drawingml/2006/chart" xmlns:a="http://schemas.openxmlformats.org/drawingml/2006/main" xmlns:r="http://schemas.openxmlformats.org/officeDocument/2006/relationships">
+<c:chartSpace xmlns:c="http://schemas.openxmlformats.org/drawingml/2006/chart" xmlns:a="http://schemas.openxmlformats.org/drawingml/2006/main" xmlns:r="http://schemas.openxmlformats.org/officeDocument/2006/relationships" xmlns:c16r2="http://schemas.microsoft.com/office/drawing/2015/06/chart">
   <c:date1904 val="0"/>
   <c:lang val="en-US"/>
   <c:roundedCorners val="0"/>
@@ -4284,7 +4152,7 @@
           <c:idx val="0"/>
           <c:order val="0"/>
           <c:spPr>
-            <a:ln w="19050" cap="rnd">
+            <a:ln w="25400" cap="rnd">
               <a:noFill/>
               <a:round/>
             </a:ln>
@@ -4307,6 +4175,99 @@
           </c:marker>
           <c:xVal>
             <c:numRef>
+              <c:f>'changing power'!$G$4:$G$31</c:f>
+              <c:numCache>
+                <c:formatCode>0</c:formatCode>
+                <c:ptCount val="28"/>
+                <c:pt idx="0">
+                  <c:v>0</c:v>
+                </c:pt>
+                <c:pt idx="1">
+                  <c:v>28.571428571428573</c:v>
+                </c:pt>
+                <c:pt idx="2">
+                  <c:v>57.142857142857146</c:v>
+                </c:pt>
+                <c:pt idx="3">
+                  <c:v>85.714285714285708</c:v>
+                </c:pt>
+                <c:pt idx="4">
+                  <c:v>114.28571428571429</c:v>
+                </c:pt>
+                <c:pt idx="5">
+                  <c:v>142.85714285714286</c:v>
+                </c:pt>
+                <c:pt idx="6">
+                  <c:v>171.42857142857142</c:v>
+                </c:pt>
+                <c:pt idx="7">
+                  <c:v>200</c:v>
+                </c:pt>
+                <c:pt idx="8">
+                  <c:v>228.57142857142858</c:v>
+                </c:pt>
+                <c:pt idx="9">
+                  <c:v>257.14285714285717</c:v>
+                </c:pt>
+                <c:pt idx="10">
+                  <c:v>285.71428571428572</c:v>
+                </c:pt>
+                <c:pt idx="11">
+                  <c:v>314.28571428571428</c:v>
+                </c:pt>
+                <c:pt idx="12">
+                  <c:v>342.85714285714283</c:v>
+                </c:pt>
+                <c:pt idx="13">
+                  <c:v>371.42857142857144</c:v>
+                </c:pt>
+                <c:pt idx="14">
+                  <c:v>400</c:v>
+                </c:pt>
+                <c:pt idx="15">
+                  <c:v>428.57142857142856</c:v>
+                </c:pt>
+                <c:pt idx="16">
+                  <c:v>457.14285714285717</c:v>
+                </c:pt>
+                <c:pt idx="17">
+                  <c:v>485.71428571428572</c:v>
+                </c:pt>
+                <c:pt idx="18">
+                  <c:v>514.28571428571433</c:v>
+                </c:pt>
+                <c:pt idx="19">
+                  <c:v>542.85714285714289</c:v>
+                </c:pt>
+                <c:pt idx="20">
+                  <c:v>571.42857142857144</c:v>
+                </c:pt>
+                <c:pt idx="21">
+                  <c:v>600</c:v>
+                </c:pt>
+                <c:pt idx="22">
+                  <c:v>628.57142857142856</c:v>
+                </c:pt>
+                <c:pt idx="23">
+                  <c:v>657.14285714285711</c:v>
+                </c:pt>
+                <c:pt idx="24">
+                  <c:v>685.71428571428567</c:v>
+                </c:pt>
+                <c:pt idx="25">
+                  <c:v>714.28571428571433</c:v>
+                </c:pt>
+                <c:pt idx="26">
+                  <c:v>742.85714285714289</c:v>
+                </c:pt>
+                <c:pt idx="27">
+                  <c:v>771.42857142857144</c:v>
+                </c:pt>
+              </c:numCache>
+            </c:numRef>
+          </c:xVal>
+          <c:yVal>
+            <c:numRef>
               <c:f>'changing power'!$C$4:$C$31</c:f>
               <c:numCache>
                 <c:formatCode>0.0</c:formatCode>
@@ -4397,101 +4358,13 @@
                 </c:pt>
               </c:numCache>
             </c:numRef>
-          </c:xVal>
-          <c:yVal>
-            <c:numRef>
-              <c:f>'changing power'!$G$4:$G$31</c:f>
-              <c:numCache>
-                <c:formatCode>0</c:formatCode>
-                <c:ptCount val="28"/>
-                <c:pt idx="0">
-                  <c:v>0</c:v>
-                </c:pt>
-                <c:pt idx="1">
-                  <c:v>28.571428571428573</c:v>
-                </c:pt>
-                <c:pt idx="2">
-                  <c:v>57.142857142857146</c:v>
-                </c:pt>
-                <c:pt idx="3">
-                  <c:v>85.714285714285708</c:v>
-                </c:pt>
-                <c:pt idx="4">
-                  <c:v>114.28571428571429</c:v>
-                </c:pt>
-                <c:pt idx="5">
-                  <c:v>142.85714285714286</c:v>
-                </c:pt>
-                <c:pt idx="6">
-                  <c:v>171.42857142857142</c:v>
-                </c:pt>
-                <c:pt idx="7">
-                  <c:v>200</c:v>
-                </c:pt>
-                <c:pt idx="8">
-                  <c:v>228.57142857142858</c:v>
-                </c:pt>
-                <c:pt idx="9">
-                  <c:v>257.14285714285717</c:v>
-                </c:pt>
-                <c:pt idx="10">
-                  <c:v>285.71428571428572</c:v>
-                </c:pt>
-                <c:pt idx="11">
-                  <c:v>314.28571428571428</c:v>
-                </c:pt>
-                <c:pt idx="12">
-                  <c:v>342.85714285714283</c:v>
-                </c:pt>
-                <c:pt idx="13">
-                  <c:v>371.42857142857144</c:v>
-                </c:pt>
-                <c:pt idx="14">
-                  <c:v>400</c:v>
-                </c:pt>
-                <c:pt idx="15">
-                  <c:v>428.57142857142856</c:v>
-                </c:pt>
-                <c:pt idx="16">
-                  <c:v>457.14285714285717</c:v>
-                </c:pt>
-                <c:pt idx="17">
-                  <c:v>485.71428571428572</c:v>
-                </c:pt>
-                <c:pt idx="18">
-                  <c:v>514.28571428571433</c:v>
-                </c:pt>
-                <c:pt idx="19">
-                  <c:v>542.85714285714289</c:v>
-                </c:pt>
-                <c:pt idx="20">
-                  <c:v>571.42857142857144</c:v>
-                </c:pt>
-                <c:pt idx="21">
-                  <c:v>600</c:v>
-                </c:pt>
-                <c:pt idx="22">
-                  <c:v>628.57142857142856</c:v>
-                </c:pt>
-                <c:pt idx="23">
-                  <c:v>657.14285714285711</c:v>
-                </c:pt>
-                <c:pt idx="24">
-                  <c:v>685.71428571428567</c:v>
-                </c:pt>
-                <c:pt idx="25">
-                  <c:v>714.28571428571433</c:v>
-                </c:pt>
-                <c:pt idx="26">
-                  <c:v>742.85714285714289</c:v>
-                </c:pt>
-                <c:pt idx="27">
-                  <c:v>771.42857142857144</c:v>
-                </c:pt>
-              </c:numCache>
-            </c:numRef>
           </c:yVal>
           <c:smooth val="0"/>
+          <c:extLst>
+            <c:ext xmlns:c16="http://schemas.microsoft.com/office/drawing/2014/chart" uri="{C3380CC4-5D6E-409C-BE32-E72D297353CC}">
+              <c16:uniqueId val="{00000000-F954-438E-B4BC-8DABED2D6C91}"/>
+            </c:ext>
+          </c:extLst>
         </c:ser>
         <c:dLbls>
           <c:showLegendKey val="0"/>
@@ -4501,11 +4374,11 @@
           <c:showPercent val="0"/>
           <c:showBubbleSize val="0"/>
         </c:dLbls>
-        <c:axId val="322007504"/>
-        <c:axId val="322008064"/>
+        <c:axId val="226911552"/>
+        <c:axId val="226910432"/>
       </c:scatterChart>
       <c:valAx>
-        <c:axId val="322007504"/>
+        <c:axId val="226911552"/>
         <c:scaling>
           <c:orientation val="minMax"/>
         </c:scaling>
@@ -4546,6 +4419,123 @@
                 </a:pPr>
                 <a:r>
                   <a:rPr lang="en-US"/>
+                  <a:t>Motor speed (rad/s)</a:t>
+                </a:r>
+              </a:p>
+            </c:rich>
+          </c:tx>
+          <c:overlay val="0"/>
+          <c:spPr>
+            <a:noFill/>
+            <a:ln>
+              <a:noFill/>
+            </a:ln>
+            <a:effectLst/>
+          </c:spPr>
+          <c:txPr>
+            <a:bodyPr rot="0" spcFirstLastPara="1" vertOverflow="ellipsis" vert="horz" wrap="square" anchor="ctr" anchorCtr="1"/>
+            <a:lstStyle/>
+            <a:p>
+              <a:pPr>
+                <a:defRPr sz="1000" b="0" i="0" u="none" strike="noStrike" kern="1200" baseline="0">
+                  <a:solidFill>
+                    <a:schemeClr val="tx1">
+                      <a:lumMod val="65000"/>
+                      <a:lumOff val="35000"/>
+                    </a:schemeClr>
+                  </a:solidFill>
+                  <a:latin typeface="+mn-lt"/>
+                  <a:ea typeface="+mn-ea"/>
+                  <a:cs typeface="+mn-cs"/>
+                </a:defRPr>
+              </a:pPr>
+              <a:endParaRPr lang="en-US"/>
+            </a:p>
+          </c:txPr>
+        </c:title>
+        <c:numFmt formatCode="0" sourceLinked="1"/>
+        <c:majorTickMark val="none"/>
+        <c:minorTickMark val="none"/>
+        <c:tickLblPos val="nextTo"/>
+        <c:spPr>
+          <a:noFill/>
+          <a:ln w="9525" cap="flat" cmpd="sng" algn="ctr">
+            <a:solidFill>
+              <a:schemeClr val="tx1">
+                <a:lumMod val="25000"/>
+                <a:lumOff val="75000"/>
+              </a:schemeClr>
+            </a:solidFill>
+            <a:round/>
+          </a:ln>
+          <a:effectLst/>
+        </c:spPr>
+        <c:txPr>
+          <a:bodyPr rot="-60000000" spcFirstLastPara="1" vertOverflow="ellipsis" vert="horz" wrap="square" anchor="ctr" anchorCtr="1"/>
+          <a:lstStyle/>
+          <a:p>
+            <a:pPr>
+              <a:defRPr sz="900" b="0" i="0" u="none" strike="noStrike" kern="1200" baseline="0">
+                <a:solidFill>
+                  <a:schemeClr val="tx1">
+                    <a:lumMod val="65000"/>
+                    <a:lumOff val="35000"/>
+                  </a:schemeClr>
+                </a:solidFill>
+                <a:latin typeface="+mn-lt"/>
+                <a:ea typeface="+mn-ea"/>
+                <a:cs typeface="+mn-cs"/>
+              </a:defRPr>
+            </a:pPr>
+            <a:endParaRPr lang="en-US"/>
+          </a:p>
+        </c:txPr>
+        <c:crossAx val="226910432"/>
+        <c:crosses val="autoZero"/>
+        <c:crossBetween val="midCat"/>
+      </c:valAx>
+      <c:valAx>
+        <c:axId val="226910432"/>
+        <c:scaling>
+          <c:orientation val="minMax"/>
+        </c:scaling>
+        <c:delete val="0"/>
+        <c:axPos val="l"/>
+        <c:majorGridlines>
+          <c:spPr>
+            <a:ln w="9525" cap="flat" cmpd="sng" algn="ctr">
+              <a:solidFill>
+                <a:schemeClr val="tx1">
+                  <a:lumMod val="15000"/>
+                  <a:lumOff val="85000"/>
+                </a:schemeClr>
+              </a:solidFill>
+              <a:round/>
+            </a:ln>
+            <a:effectLst/>
+          </c:spPr>
+        </c:majorGridlines>
+        <c:title>
+          <c:tx>
+            <c:rich>
+              <a:bodyPr rot="-5400000" spcFirstLastPara="1" vertOverflow="ellipsis" vert="horz" wrap="square" anchor="ctr" anchorCtr="1"/>
+              <a:lstStyle/>
+              <a:p>
+                <a:pPr>
+                  <a:defRPr sz="1000" b="0" i="0" u="none" strike="noStrike" kern="1200" baseline="0">
+                    <a:solidFill>
+                      <a:schemeClr val="tx1">
+                        <a:lumMod val="65000"/>
+                        <a:lumOff val="35000"/>
+                      </a:schemeClr>
+                    </a:solidFill>
+                    <a:latin typeface="+mn-lt"/>
+                    <a:ea typeface="+mn-ea"/>
+                    <a:cs typeface="+mn-cs"/>
+                  </a:defRPr>
+                </a:pPr>
+                <a:r>
+                  <a:rPr lang="en-US"/>
                   <a:t>Current (A)</a:t>
                 </a:r>
               </a:p>
@@ -4560,7 +4550,7 @@
             <a:effectLst/>
           </c:spPr>
           <c:txPr>
-            <a:bodyPr rot="0" spcFirstLastPara="1" vertOverflow="ellipsis" vert="horz" wrap="square" anchor="ctr" anchorCtr="1"/>
+            <a:bodyPr rot="-5400000" spcFirstLastPara="1" vertOverflow="ellipsis" vert="horz" wrap="square" anchor="ctr" anchorCtr="1"/>
             <a:lstStyle/>
             <a:p>
               <a:pPr>
@@ -4617,124 +4607,7 @@
             <a:endParaRPr lang="en-US"/>
           </a:p>
         </c:txPr>
-        <c:crossAx val="322008064"/>
-        <c:crosses val="autoZero"/>
-        <c:crossBetween val="midCat"/>
-      </c:valAx>
-      <c:valAx>
-        <c:axId val="322008064"/>
-        <c:scaling>
-          <c:orientation val="minMax"/>
-        </c:scaling>
-        <c:delete val="0"/>
-        <c:axPos val="l"/>
-        <c:majorGridlines>
-          <c:spPr>
-            <a:ln w="9525" cap="flat" cmpd="sng" algn="ctr">
-              <a:solidFill>
-                <a:schemeClr val="tx1">
-                  <a:lumMod val="15000"/>
-                  <a:lumOff val="85000"/>
-                </a:schemeClr>
-              </a:solidFill>
-              <a:round/>
-            </a:ln>
-            <a:effectLst/>
-          </c:spPr>
-        </c:majorGridlines>
-        <c:title>
-          <c:tx>
-            <c:rich>
-              <a:bodyPr rot="-5400000" spcFirstLastPara="1" vertOverflow="ellipsis" vert="horz" wrap="square" anchor="ctr" anchorCtr="1"/>
-              <a:lstStyle/>
-              <a:p>
-                <a:pPr>
-                  <a:defRPr sz="1000" b="0" i="0" u="none" strike="noStrike" kern="1200" baseline="0">
-                    <a:solidFill>
-                      <a:schemeClr val="tx1">
-                        <a:lumMod val="65000"/>
-                        <a:lumOff val="35000"/>
-                      </a:schemeClr>
-                    </a:solidFill>
-                    <a:latin typeface="+mn-lt"/>
-                    <a:ea typeface="+mn-ea"/>
-                    <a:cs typeface="+mn-cs"/>
-                  </a:defRPr>
-                </a:pPr>
-                <a:r>
-                  <a:rPr lang="en-US"/>
-                  <a:t>Motor speed (rad/s)</a:t>
-                </a:r>
-              </a:p>
-            </c:rich>
-          </c:tx>
-          <c:overlay val="0"/>
-          <c:spPr>
-            <a:noFill/>
-            <a:ln>
-              <a:noFill/>
-            </a:ln>
-            <a:effectLst/>
-          </c:spPr>
-          <c:txPr>
-            <a:bodyPr rot="-5400000" spcFirstLastPara="1" vertOverflow="ellipsis" vert="horz" wrap="square" anchor="ctr" anchorCtr="1"/>
-            <a:lstStyle/>
-            <a:p>
-              <a:pPr>
-                <a:defRPr sz="1000" b="0" i="0" u="none" strike="noStrike" kern="1200" baseline="0">
-                  <a:solidFill>
-                    <a:schemeClr val="tx1">
-                      <a:lumMod val="65000"/>
-                      <a:lumOff val="35000"/>
-                    </a:schemeClr>
-                  </a:solidFill>
-                  <a:latin typeface="+mn-lt"/>
-                  <a:ea typeface="+mn-ea"/>
-                  <a:cs typeface="+mn-cs"/>
-                </a:defRPr>
-              </a:pPr>
-              <a:endParaRPr lang="en-US"/>
-            </a:p>
-          </c:txPr>
-        </c:title>
-        <c:numFmt formatCode="0" sourceLinked="1"/>
-        <c:majorTickMark val="none"/>
-        <c:minorTickMark val="none"/>
-        <c:tickLblPos val="nextTo"/>
-        <c:spPr>
-          <a:noFill/>
-          <a:ln w="9525" cap="flat" cmpd="sng" algn="ctr">
-            <a:solidFill>
-              <a:schemeClr val="tx1">
-                <a:lumMod val="25000"/>
-                <a:lumOff val="75000"/>
-              </a:schemeClr>
-            </a:solidFill>
-            <a:round/>
-          </a:ln>
-          <a:effectLst/>
-        </c:spPr>
-        <c:txPr>
-          <a:bodyPr rot="-60000000" spcFirstLastPara="1" vertOverflow="ellipsis" vert="horz" wrap="square" anchor="ctr" anchorCtr="1"/>
-          <a:lstStyle/>
-          <a:p>
-            <a:pPr>
-              <a:defRPr sz="900" b="0" i="0" u="none" strike="noStrike" kern="1200" baseline="0">
-                <a:solidFill>
-                  <a:schemeClr val="tx1">
-                    <a:lumMod val="65000"/>
-                    <a:lumOff val="35000"/>
-                  </a:schemeClr>
-                </a:solidFill>
-                <a:latin typeface="+mn-lt"/>
-                <a:ea typeface="+mn-ea"/>
-                <a:cs typeface="+mn-cs"/>
-              </a:defRPr>
-            </a:pPr>
-            <a:endParaRPr lang="en-US"/>
-          </a:p>
-        </c:txPr>
-        <c:crossAx val="322007504"/>
+        <c:crossAx val="226911552"/>
         <c:crosses val="autoZero"/>
         <c:crossBetween val="midCat"/>
       </c:valAx>

</xml_diff>

<commit_message>
Updated Theoretical Mathematical relations
</commit_message>
<xml_diff>
--- a/Mathematical Modeling.docx
+++ b/Mathematical Modeling.docx
@@ -1,6 +1,6 @@
 
 <file path=word/document.xml><?xml version="1.0" encoding="utf-8"?>
-<w:document xmlns:wpc="http://schemas.microsoft.com/office/word/2010/wordprocessingCanvas" xmlns:cx="http://schemas.microsoft.com/office/drawing/2014/chartex" xmlns:cx1="http://schemas.microsoft.com/office/drawing/2015/9/8/chartex" xmlns:cx2="http://schemas.microsoft.com/office/drawing/2015/10/21/chartex" xmlns:cx3="http://schemas.microsoft.com/office/drawing/2016/5/9/chartex" xmlns:cx4="http://schemas.microsoft.com/office/drawing/2016/5/10/chartex" xmlns:cx5="http://schemas.microsoft.com/office/drawing/2016/5/11/chartex" xmlns:mc="http://schemas.openxmlformats.org/markup-compatibility/2006" xmlns:o="urn:schemas-microsoft-com:office:office" xmlns:r="http://schemas.openxmlformats.org/officeDocument/2006/relationships" xmlns:m="http://schemas.openxmlformats.org/officeDocument/2006/math" xmlns:v="urn:schemas-microsoft-com:vml" xmlns:wp14="http://schemas.microsoft.com/office/word/2010/wordprocessingDrawing" xmlns:wp="http://schemas.openxmlformats.org/drawingml/2006/wordprocessingDrawing" xmlns:w10="urn:schemas-microsoft-com:office:word" xmlns:w="http://schemas.openxmlformats.org/wordprocessingml/2006/main" xmlns:w14="http://schemas.microsoft.com/office/word/2010/wordml" xmlns:w15="http://schemas.microsoft.com/office/word/2012/wordml" xmlns:w16se="http://schemas.microsoft.com/office/word/2015/wordml/symex" xmlns:wpg="http://schemas.microsoft.com/office/word/2010/wordprocessingGroup" xmlns:wpi="http://schemas.microsoft.com/office/word/2010/wordprocessingInk" xmlns:wne="http://schemas.microsoft.com/office/word/2006/wordml" xmlns:wps="http://schemas.microsoft.com/office/word/2010/wordprocessingShape" mc:Ignorable="w14 w15 w16se wp14">
+<w:document xmlns:wpc="http://schemas.microsoft.com/office/word/2010/wordprocessingCanvas" xmlns:mc="http://schemas.openxmlformats.org/markup-compatibility/2006" xmlns:o="urn:schemas-microsoft-com:office:office" xmlns:r="http://schemas.openxmlformats.org/officeDocument/2006/relationships" xmlns:m="http://schemas.openxmlformats.org/officeDocument/2006/math" xmlns:v="urn:schemas-microsoft-com:vml" xmlns:wp14="http://schemas.microsoft.com/office/word/2010/wordprocessingDrawing" xmlns:wp="http://schemas.openxmlformats.org/drawingml/2006/wordprocessingDrawing" xmlns:w10="urn:schemas-microsoft-com:office:word" xmlns:w="http://schemas.openxmlformats.org/wordprocessingml/2006/main" xmlns:w14="http://schemas.microsoft.com/office/word/2010/wordml" xmlns:w15="http://schemas.microsoft.com/office/word/2012/wordml" xmlns:wpg="http://schemas.microsoft.com/office/word/2010/wordprocessingGroup" xmlns:wpi="http://schemas.microsoft.com/office/word/2010/wordprocessingInk" xmlns:wne="http://schemas.microsoft.com/office/word/2006/wordml" xmlns:wps="http://schemas.microsoft.com/office/word/2010/wordprocessingShape" mc:Ignorable="w14 w15 wp14">
   <w:body>
     <w:p>
       <w:pPr>
@@ -48,7 +48,6 @@
       <w:r>
         <w:rPr>
           <w:noProof/>
-          <w:lang w:eastAsia="en-US"/>
         </w:rPr>
         <w:drawing>
           <wp:inline distT="0" distB="0" distL="0" distR="0" wp14:anchorId="16FEA045" wp14:editId="415723F3">
@@ -1190,7 +1189,6 @@
       <w:r>
         <w:rPr>
           <w:noProof/>
-          <w:lang w:eastAsia="en-US"/>
         </w:rPr>
         <w:drawing>
           <wp:inline distT="0" distB="0" distL="0" distR="0" wp14:anchorId="7192EA7A" wp14:editId="2C3A3193">
@@ -1214,19 +1212,35 @@
       <w:r>
         <w:t xml:space="preserve">Figure </w:t>
       </w:r>
-      <w:fldSimple w:instr=" SEQ Figure \* ARABIC ">
-        <w:r>
-          <w:rPr>
-            <w:noProof/>
-          </w:rPr>
-          <w:t>1</w:t>
-        </w:r>
-      </w:fldSimple>
+      <w:r>
+        <w:fldChar w:fldCharType="begin"/>
+      </w:r>
+      <w:r>
+        <w:instrText xml:space="preserve"> SEQ Figure \* ARABIC </w:instrText>
+      </w:r>
+      <w:r>
+        <w:fldChar w:fldCharType="separate"/>
+      </w:r>
+      <w:r>
+        <w:rPr>
+          <w:noProof/>
+        </w:rPr>
+        <w:t>1</w:t>
+      </w:r>
+      <w:r>
+        <w:rPr>
+          <w:noProof/>
+        </w:rPr>
+        <w:fldChar w:fldCharType="end"/>
+      </w:r>
       <w:r>
         <w:t>torque and rpm relation with constant current</w:t>
       </w:r>
     </w:p>
-    <w:p/>
+    <w:p>
+      <w:bookmarkStart w:id="0" w:name="_GoBack"/>
+      <w:bookmarkEnd w:id="0"/>
+    </w:p>
     <w:p>
       <w:pPr>
         <w:rPr>
@@ -1254,7 +1268,6 @@
       <w:r>
         <w:rPr>
           <w:noProof/>
-          <w:lang w:eastAsia="en-US"/>
         </w:rPr>
         <w:drawing>
           <wp:inline distT="0" distB="0" distL="0" distR="0" wp14:anchorId="6E791880" wp14:editId="36ADCDAD">
@@ -1278,14 +1291,27 @@
       <w:r>
         <w:t xml:space="preserve">Figure </w:t>
       </w:r>
-      <w:fldSimple w:instr=" SEQ Figure \* ARABIC ">
-        <w:r>
-          <w:rPr>
-            <w:noProof/>
-          </w:rPr>
-          <w:t>2</w:t>
-        </w:r>
-      </w:fldSimple>
+      <w:r>
+        <w:fldChar w:fldCharType="begin"/>
+      </w:r>
+      <w:r>
+        <w:instrText xml:space="preserve"> SEQ Figure \* ARABIC </w:instrText>
+      </w:r>
+      <w:r>
+        <w:fldChar w:fldCharType="separate"/>
+      </w:r>
+      <w:r>
+        <w:rPr>
+          <w:noProof/>
+        </w:rPr>
+        <w:t>2</w:t>
+      </w:r>
+      <w:r>
+        <w:rPr>
+          <w:noProof/>
+        </w:rPr>
+        <w:fldChar w:fldCharType="end"/>
+      </w:r>
       <w:r>
         <w:t xml:space="preserve"> torque and rpm relation with constant current</w:t>
       </w:r>
@@ -1325,7 +1351,6 @@
       <w:r>
         <w:rPr>
           <w:noProof/>
-          <w:lang w:eastAsia="en-US"/>
         </w:rPr>
         <w:drawing>
           <wp:inline distT="0" distB="0" distL="0" distR="0" wp14:anchorId="49ABFC95" wp14:editId="036BDFE7">
@@ -1334,7 +1359,7 @@
             <wp:docPr id="8" name="Chart 8">
               <a:extLst xmlns:a="http://schemas.openxmlformats.org/drawingml/2006/main">
                 <a:ext uri="{FF2B5EF4-FFF2-40B4-BE49-F238E27FC236}">
-                  <a16:creationId xmlns:a16="http://schemas.microsoft.com/office/drawing/2014/main" id="{00000000-0008-0000-0100-000004000000}"/>
+                  <a16:creationId xmlns:a16="http://schemas.microsoft.com/office/drawing/2014/main" xmlns:w16se="http://schemas.microsoft.com/office/word/2015/wordml/symex" xmlns:w="http://schemas.openxmlformats.org/wordprocessingml/2006/main" xmlns:w10="urn:schemas-microsoft-com:office:word" xmlns:v="urn:schemas-microsoft-com:vml" xmlns:o="urn:schemas-microsoft-com:office:office" xmlns:cx5="http://schemas.microsoft.com/office/drawing/2016/5/11/chartex" xmlns:cx4="http://schemas.microsoft.com/office/drawing/2016/5/10/chartex" xmlns:cx3="http://schemas.microsoft.com/office/drawing/2016/5/9/chartex" xmlns:cx2="http://schemas.microsoft.com/office/drawing/2015/10/21/chartex" xmlns:cx1="http://schemas.microsoft.com/office/drawing/2015/9/8/chartex" xmlns:cx="http://schemas.microsoft.com/office/drawing/2014/chartex" xmlns="" id="{00000000-0008-0000-0100-000004000000}"/>
                 </a:ext>
               </a:extLst>
             </wp:docPr>
@@ -1355,14 +1380,27 @@
       <w:r>
         <w:t xml:space="preserve">Figure </w:t>
       </w:r>
-      <w:fldSimple w:instr=" SEQ Figure \* ARABIC ">
-        <w:r>
-          <w:rPr>
-            <w:noProof/>
-          </w:rPr>
-          <w:t>3</w:t>
-        </w:r>
-      </w:fldSimple>
+      <w:r>
+        <w:fldChar w:fldCharType="begin"/>
+      </w:r>
+      <w:r>
+        <w:instrText xml:space="preserve"> SEQ Figure \* ARABIC </w:instrText>
+      </w:r>
+      <w:r>
+        <w:fldChar w:fldCharType="separate"/>
+      </w:r>
+      <w:r>
+        <w:rPr>
+          <w:noProof/>
+        </w:rPr>
+        <w:t>3</w:t>
+      </w:r>
+      <w:r>
+        <w:rPr>
+          <w:noProof/>
+        </w:rPr>
+        <w:fldChar w:fldCharType="end"/>
+      </w:r>
       <w:r>
         <w:t xml:space="preserve"> </w:t>
       </w:r>
@@ -1413,7 +1451,6 @@
       <w:r>
         <w:rPr>
           <w:noProof/>
-          <w:lang w:eastAsia="en-US"/>
         </w:rPr>
         <w:drawing>
           <wp:inline distT="0" distB="0" distL="0" distR="0" wp14:anchorId="6D4B4BE9" wp14:editId="703944C2">
@@ -1422,7 +1459,7 @@
             <wp:docPr id="9" name="Chart 9">
               <a:extLst xmlns:a="http://schemas.openxmlformats.org/drawingml/2006/main">
                 <a:ext uri="{FF2B5EF4-FFF2-40B4-BE49-F238E27FC236}">
-                  <a16:creationId xmlns:a16="http://schemas.microsoft.com/office/drawing/2014/main" id="{00000000-0008-0000-0100-000005000000}"/>
+                  <a16:creationId xmlns:a16="http://schemas.microsoft.com/office/drawing/2014/main" xmlns:w16se="http://schemas.microsoft.com/office/word/2015/wordml/symex" xmlns:w="http://schemas.openxmlformats.org/wordprocessingml/2006/main" xmlns:w10="urn:schemas-microsoft-com:office:word" xmlns:v="urn:schemas-microsoft-com:vml" xmlns:o="urn:schemas-microsoft-com:office:office" xmlns:cx5="http://schemas.microsoft.com/office/drawing/2016/5/11/chartex" xmlns:cx4="http://schemas.microsoft.com/office/drawing/2016/5/10/chartex" xmlns:cx3="http://schemas.microsoft.com/office/drawing/2016/5/9/chartex" xmlns:cx2="http://schemas.microsoft.com/office/drawing/2015/10/21/chartex" xmlns:cx1="http://schemas.microsoft.com/office/drawing/2015/9/8/chartex" xmlns:cx="http://schemas.microsoft.com/office/drawing/2014/chartex" xmlns="" id="{00000000-0008-0000-0100-000005000000}"/>
                 </a:ext>
               </a:extLst>
             </wp:docPr>
@@ -1435,8 +1472,6 @@
           </wp:inline>
         </w:drawing>
       </w:r>
-      <w:bookmarkStart w:id="0" w:name="_GoBack"/>
-      <w:bookmarkEnd w:id="0"/>
     </w:p>
     <w:p>
       <w:pPr>
@@ -1445,14 +1480,27 @@
       <w:r>
         <w:t xml:space="preserve">Figure </w:t>
       </w:r>
-      <w:fldSimple w:instr=" SEQ Figure \* ARABIC ">
-        <w:r>
-          <w:rPr>
-            <w:noProof/>
-          </w:rPr>
-          <w:t>4</w:t>
-        </w:r>
-      </w:fldSimple>
+      <w:r>
+        <w:fldChar w:fldCharType="begin"/>
+      </w:r>
+      <w:r>
+        <w:instrText xml:space="preserve"> SEQ Figure \* ARABIC </w:instrText>
+      </w:r>
+      <w:r>
+        <w:fldChar w:fldCharType="separate"/>
+      </w:r>
+      <w:r>
+        <w:rPr>
+          <w:noProof/>
+        </w:rPr>
+        <w:t>4</w:t>
+      </w:r>
+      <w:r>
+        <w:rPr>
+          <w:noProof/>
+        </w:rPr>
+        <w:fldChar w:fldCharType="end"/>
+      </w:r>
       <w:r>
         <w:t xml:space="preserve"> </w:t>
       </w:r>
@@ -1524,7 +1572,6 @@
       <w:r>
         <w:rPr>
           <w:noProof/>
-          <w:lang w:eastAsia="en-US"/>
         </w:rPr>
         <w:drawing>
           <wp:inline distT="0" distB="0" distL="0" distR="0">
@@ -1593,7 +1640,6 @@
       <w:r>
         <w:rPr>
           <w:noProof/>
-          <w:lang w:eastAsia="en-US"/>
         </w:rPr>
         <w:drawing>
           <wp:inline distT="0" distB="0" distL="0" distR="0">
@@ -1657,7 +1703,7 @@
 </file>
 
 <file path=word/styles.xml><?xml version="1.0" encoding="utf-8"?>
-<w:styles xmlns:mc="http://schemas.openxmlformats.org/markup-compatibility/2006" xmlns:r="http://schemas.openxmlformats.org/officeDocument/2006/relationships" xmlns:w="http://schemas.openxmlformats.org/wordprocessingml/2006/main" xmlns:w14="http://schemas.microsoft.com/office/word/2010/wordml" xmlns:w15="http://schemas.microsoft.com/office/word/2012/wordml" xmlns:w16se="http://schemas.microsoft.com/office/word/2015/wordml/symex" mc:Ignorable="w14 w15 w16se">
+<w:styles xmlns:mc="http://schemas.openxmlformats.org/markup-compatibility/2006" xmlns:r="http://schemas.openxmlformats.org/officeDocument/2006/relationships" xmlns:w="http://schemas.openxmlformats.org/wordprocessingml/2006/main" xmlns:w14="http://schemas.microsoft.com/office/word/2010/wordml" xmlns:w15="http://schemas.microsoft.com/office/word/2012/wordml" mc:Ignorable="w14 w15">
   <w:docDefaults>
     <w:rPrDefault>
       <w:rPr>
@@ -1673,7 +1719,7 @@
       </w:pPr>
     </w:pPrDefault>
   </w:docDefaults>
-  <w:latentStyles w:defLockedState="0" w:defUIPriority="99" w:defSemiHidden="0" w:defUnhideWhenUsed="0" w:defQFormat="0" w:count="374">
+  <w:latentStyles w:defLockedState="0" w:defUIPriority="99" w:defSemiHidden="0" w:defUnhideWhenUsed="0" w:defQFormat="0" w:count="371">
     <w:lsdException w:name="Normal" w:uiPriority="0" w:qFormat="1"/>
     <w:lsdException w:name="heading 1" w:uiPriority="9" w:qFormat="1"/>
     <w:lsdException w:name="heading 2" w:semiHidden="1" w:uiPriority="9" w:unhideWhenUsed="1" w:qFormat="1"/>
@@ -1779,6 +1825,7 @@
     <w:lsdException w:name="HTML Sample" w:semiHidden="1" w:unhideWhenUsed="1"/>
     <w:lsdException w:name="HTML Typewriter" w:semiHidden="1" w:unhideWhenUsed="1"/>
     <w:lsdException w:name="HTML Variable" w:semiHidden="1" w:unhideWhenUsed="1"/>
+    <w:lsdException w:name="Normal Table" w:semiHidden="1" w:unhideWhenUsed="1"/>
     <w:lsdException w:name="annotation subject" w:semiHidden="1" w:unhideWhenUsed="1"/>
     <w:lsdException w:name="No List" w:semiHidden="1" w:unhideWhenUsed="1"/>
     <w:lsdException w:name="Outline List 1" w:semiHidden="1" w:unhideWhenUsed="1"/>
@@ -1823,6 +1870,7 @@
     <w:lsdException w:name="Table Professional" w:semiHidden="1" w:unhideWhenUsed="1"/>
     <w:lsdException w:name="Table Subtle 1" w:semiHidden="1" w:unhideWhenUsed="1"/>
     <w:lsdException w:name="Table Subtle 2" w:semiHidden="1" w:unhideWhenUsed="1"/>
+    <w:lsdException w:name="Table Web 1" w:semiHidden="1" w:unhideWhenUsed="1"/>
     <w:lsdException w:name="Table Web 2" w:semiHidden="1" w:unhideWhenUsed="1"/>
     <w:lsdException w:name="Table Web 3" w:semiHidden="1" w:unhideWhenUsed="1"/>
     <w:lsdException w:name="Balloon Text" w:semiHidden="1" w:unhideWhenUsed="1"/>
@@ -2043,9 +2091,6 @@
     <w:lsdException w:name="List Table 5 Dark Accent 6" w:uiPriority="50"/>
     <w:lsdException w:name="List Table 6 Colorful Accent 6" w:uiPriority="51"/>
     <w:lsdException w:name="List Table 7 Colorful Accent 6" w:uiPriority="52"/>
-    <w:lsdException w:name="Mention" w:semiHidden="1" w:unhideWhenUsed="1"/>
-    <w:lsdException w:name="Smart Hyperlink" w:semiHidden="1" w:unhideWhenUsed="1"/>
-    <w:lsdException w:name="Hashtag" w:semiHidden="1" w:unhideWhenUsed="1"/>
   </w:latentStyles>
   <w:style w:type="paragraph" w:default="1" w:styleId="Normal">
     <w:name w:val="Normal"/>
@@ -2249,7 +2294,7 @@
 </file>
 
 <file path=word/charts/chart1.xml><?xml version="1.0" encoding="utf-8"?>
-<c:chartSpace xmlns:c="http://schemas.openxmlformats.org/drawingml/2006/chart" xmlns:a="http://schemas.openxmlformats.org/drawingml/2006/main" xmlns:r="http://schemas.openxmlformats.org/officeDocument/2006/relationships" xmlns:c16r2="http://schemas.microsoft.com/office/drawing/2015/06/chart">
+<c:chartSpace xmlns:c="http://schemas.openxmlformats.org/drawingml/2006/chart" xmlns:a="http://schemas.openxmlformats.org/drawingml/2006/main" xmlns:r="http://schemas.openxmlformats.org/officeDocument/2006/relationships">
   <c:date1904 val="0"/>
   <c:lang val="en-US"/>
   <c:roundedCorners val="0"/>
@@ -2296,7 +2341,7 @@
             </a:pPr>
             <a:r>
               <a:rPr lang="en-US" baseline="0"/>
-              <a:t>(constant Current)</a:t>
+              <a:t>12.5A Current</a:t>
             </a:r>
             <a:endParaRPr lang="en-US"/>
           </a:p>
@@ -2560,7 +2605,7 @@
             </c:numRef>
           </c:yVal>
           <c:smooth val="0"/>
-          <c:extLst>
+          <c:extLst xmlns:c16r2="http://schemas.microsoft.com/office/drawing/2015/06/chart">
             <c:ext xmlns:c16="http://schemas.microsoft.com/office/drawing/2014/chart" uri="{C3380CC4-5D6E-409C-BE32-E72D297353CC}">
               <c16:uniqueId val="{00000000-C65D-466D-AB59-268C591EA775}"/>
             </c:ext>
@@ -2574,11 +2619,11 @@
           <c:showPercent val="0"/>
           <c:showBubbleSize val="0"/>
         </c:dLbls>
-        <c:axId val="383627648"/>
-        <c:axId val="383628208"/>
+        <c:axId val="304959632"/>
+        <c:axId val="304960192"/>
       </c:scatterChart>
       <c:valAx>
-        <c:axId val="383627648"/>
+        <c:axId val="304959632"/>
         <c:scaling>
           <c:orientation val="minMax"/>
         </c:scaling>
@@ -2698,12 +2743,12 @@
             <a:endParaRPr lang="en-US"/>
           </a:p>
         </c:txPr>
-        <c:crossAx val="383628208"/>
+        <c:crossAx val="304960192"/>
         <c:crosses val="autoZero"/>
         <c:crossBetween val="midCat"/>
       </c:valAx>
       <c:valAx>
-        <c:axId val="383628208"/>
+        <c:axId val="304960192"/>
         <c:scaling>
           <c:orientation val="minMax"/>
         </c:scaling>
@@ -2748,7 +2793,7 @@
                 </a:r>
                 <a:r>
                   <a:rPr lang="en-US" baseline="0"/>
-                  <a:t> RPM</a:t>
+                  <a:t> Motor Speed</a:t>
                 </a:r>
                 <a:r>
                   <a:rPr lang="en-US"/>
@@ -2823,7 +2868,7 @@
             <a:endParaRPr lang="en-US"/>
           </a:p>
         </c:txPr>
-        <c:crossAx val="383627648"/>
+        <c:crossAx val="304959632"/>
         <c:crosses val="autoZero"/>
         <c:crossBetween val="midCat"/>
       </c:valAx>
@@ -2871,7 +2916,7 @@
 </file>
 
 <file path=word/charts/chart2.xml><?xml version="1.0" encoding="utf-8"?>
-<c:chartSpace xmlns:c="http://schemas.openxmlformats.org/drawingml/2006/chart" xmlns:a="http://schemas.openxmlformats.org/drawingml/2006/main" xmlns:r="http://schemas.openxmlformats.org/officeDocument/2006/relationships" xmlns:c16r2="http://schemas.microsoft.com/office/drawing/2015/06/chart">
+<c:chartSpace xmlns:c="http://schemas.openxmlformats.org/drawingml/2006/chart" xmlns:a="http://schemas.openxmlformats.org/drawingml/2006/main" xmlns:r="http://schemas.openxmlformats.org/officeDocument/2006/relationships">
   <c:date1904 val="0"/>
   <c:lang val="en-US"/>
   <c:roundedCorners val="0"/>
@@ -2914,7 +2959,7 @@
             </a:pPr>
             <a:r>
               <a:rPr lang="en-US"/>
-              <a:t>(Constant Current)</a:t>
+              <a:t>12.5A Current</a:t>
             </a:r>
           </a:p>
         </c:rich>
@@ -3177,7 +3222,7 @@
             </c:numRef>
           </c:yVal>
           <c:smooth val="0"/>
-          <c:extLst>
+          <c:extLst xmlns:c16r2="http://schemas.microsoft.com/office/drawing/2015/06/chart">
             <c:ext xmlns:c16="http://schemas.microsoft.com/office/drawing/2014/chart" uri="{C3380CC4-5D6E-409C-BE32-E72D297353CC}">
               <c16:uniqueId val="{00000000-A3FD-4896-A603-177F7A212C46}"/>
             </c:ext>
@@ -3191,11 +3236,11 @@
           <c:showPercent val="0"/>
           <c:showBubbleSize val="0"/>
         </c:dLbls>
-        <c:axId val="324998592"/>
-        <c:axId val="324999152"/>
+        <c:axId val="359543344"/>
+        <c:axId val="359543904"/>
       </c:scatterChart>
       <c:valAx>
-        <c:axId val="324998592"/>
+        <c:axId val="359543344"/>
         <c:scaling>
           <c:orientation val="minMax"/>
         </c:scaling>
@@ -3236,7 +3281,15 @@
                 </a:pPr>
                 <a:r>
                   <a:rPr lang="en-US"/>
-                  <a:t>Set RPM (rad/s)</a:t>
+                  <a:t>Set Motor</a:t>
+                </a:r>
+                <a:r>
+                  <a:rPr lang="en-US" baseline="0"/>
+                  <a:t> Speed</a:t>
+                </a:r>
+                <a:r>
+                  <a:rPr lang="en-US"/>
+                  <a:t> (rad/s)</a:t>
                 </a:r>
               </a:p>
             </c:rich>
@@ -3307,12 +3360,12 @@
             <a:endParaRPr lang="en-US"/>
           </a:p>
         </c:txPr>
-        <c:crossAx val="324999152"/>
+        <c:crossAx val="359543904"/>
         <c:crosses val="autoZero"/>
         <c:crossBetween val="midCat"/>
       </c:valAx>
       <c:valAx>
-        <c:axId val="324999152"/>
+        <c:axId val="359543904"/>
         <c:scaling>
           <c:orientation val="minMax"/>
         </c:scaling>
@@ -3424,7 +3477,7 @@
             <a:endParaRPr lang="en-US"/>
           </a:p>
         </c:txPr>
-        <c:crossAx val="324998592"/>
+        <c:crossAx val="359543344"/>
         <c:crosses val="autoZero"/>
         <c:crossBetween val="midCat"/>
       </c:valAx>
@@ -3472,7 +3525,7 @@
 </file>
 
 <file path=word/charts/chart3.xml><?xml version="1.0" encoding="utf-8"?>
-<c:chartSpace xmlns:c="http://schemas.openxmlformats.org/drawingml/2006/chart" xmlns:a="http://schemas.openxmlformats.org/drawingml/2006/main" xmlns:r="http://schemas.openxmlformats.org/officeDocument/2006/relationships" xmlns:c16r2="http://schemas.microsoft.com/office/drawing/2015/06/chart">
+<c:chartSpace xmlns:c="http://schemas.openxmlformats.org/drawingml/2006/chart" xmlns:a="http://schemas.openxmlformats.org/drawingml/2006/main" xmlns:r="http://schemas.openxmlformats.org/officeDocument/2006/relationships">
   <c:date1904 val="0"/>
   <c:lang val="en-US"/>
   <c:roundedCorners val="0"/>
@@ -3510,7 +3563,7 @@
             </a:r>
             <a:r>
               <a:rPr lang="en-US" baseline="0"/>
-              <a:t> and Torque relation given constant Motor speed</a:t>
+              <a:t> and Torque relation given 3500 rad/s Motor speed</a:t>
             </a:r>
             <a:endParaRPr lang="en-US"/>
           </a:p>
@@ -3774,7 +3827,7 @@
             </c:numRef>
           </c:yVal>
           <c:smooth val="0"/>
-          <c:extLst>
+          <c:extLst xmlns:c16r2="http://schemas.microsoft.com/office/drawing/2015/06/chart">
             <c:ext xmlns:c16="http://schemas.microsoft.com/office/drawing/2014/chart" uri="{C3380CC4-5D6E-409C-BE32-E72D297353CC}">
               <c16:uniqueId val="{00000000-2E96-475D-92AE-A79A37C4BA64}"/>
             </c:ext>
@@ -3788,11 +3841,11 @@
           <c:showPercent val="0"/>
           <c:showBubbleSize val="0"/>
         </c:dLbls>
-        <c:axId val="226907632"/>
-        <c:axId val="226907072"/>
+        <c:axId val="359546144"/>
+        <c:axId val="300957568"/>
       </c:scatterChart>
       <c:valAx>
-        <c:axId val="226907632"/>
+        <c:axId val="359546144"/>
         <c:scaling>
           <c:orientation val="minMax"/>
         </c:scaling>
@@ -3904,12 +3957,12 @@
             <a:endParaRPr lang="en-US"/>
           </a:p>
         </c:txPr>
-        <c:crossAx val="226907072"/>
+        <c:crossAx val="300957568"/>
         <c:crosses val="autoZero"/>
         <c:crossBetween val="midCat"/>
       </c:valAx>
       <c:valAx>
-        <c:axId val="226907072"/>
+        <c:axId val="300957568"/>
         <c:scaling>
           <c:orientation val="minMax"/>
         </c:scaling>
@@ -4021,7 +4074,7 @@
             <a:endParaRPr lang="en-US"/>
           </a:p>
         </c:txPr>
-        <c:crossAx val="226907632"/>
+        <c:crossAx val="359546144"/>
         <c:crosses val="autoZero"/>
         <c:crossBetween val="midCat"/>
       </c:valAx>
@@ -4069,7 +4122,7 @@
 </file>
 
 <file path=word/charts/chart4.xml><?xml version="1.0" encoding="utf-8"?>
-<c:chartSpace xmlns:c="http://schemas.openxmlformats.org/drawingml/2006/chart" xmlns:a="http://schemas.openxmlformats.org/drawingml/2006/main" xmlns:r="http://schemas.openxmlformats.org/officeDocument/2006/relationships" xmlns:c16r2="http://schemas.microsoft.com/office/drawing/2015/06/chart">
+<c:chartSpace xmlns:c="http://schemas.openxmlformats.org/drawingml/2006/chart" xmlns:a="http://schemas.openxmlformats.org/drawingml/2006/main" xmlns:r="http://schemas.openxmlformats.org/officeDocument/2006/relationships">
   <c:date1904 val="0"/>
   <c:lang val="en-US"/>
   <c:roundedCorners val="0"/>
@@ -4107,7 +4160,7 @@
             </a:r>
             <a:r>
               <a:rPr lang="en-US" baseline="0"/>
-              <a:t> speed relation given constant Torque</a:t>
+              <a:t> speed relation given 7 Nm Torque</a:t>
             </a:r>
             <a:endParaRPr lang="en-US"/>
           </a:p>
@@ -4360,7 +4413,7 @@
             </c:numRef>
           </c:yVal>
           <c:smooth val="0"/>
-          <c:extLst>
+          <c:extLst xmlns:c16r2="http://schemas.microsoft.com/office/drawing/2015/06/chart">
             <c:ext xmlns:c16="http://schemas.microsoft.com/office/drawing/2014/chart" uri="{C3380CC4-5D6E-409C-BE32-E72D297353CC}">
               <c16:uniqueId val="{00000000-F954-438E-B4BC-8DABED2D6C91}"/>
             </c:ext>
@@ -4374,11 +4427,11 @@
           <c:showPercent val="0"/>
           <c:showBubbleSize val="0"/>
         </c:dLbls>
-        <c:axId val="226911552"/>
-        <c:axId val="226910432"/>
+        <c:axId val="300959808"/>
+        <c:axId val="300960368"/>
       </c:scatterChart>
       <c:valAx>
-        <c:axId val="226911552"/>
+        <c:axId val="300959808"/>
         <c:scaling>
           <c:orientation val="minMax"/>
         </c:scaling>
@@ -4490,12 +4543,12 @@
             <a:endParaRPr lang="en-US"/>
           </a:p>
         </c:txPr>
-        <c:crossAx val="226910432"/>
+        <c:crossAx val="300960368"/>
         <c:crosses val="autoZero"/>
         <c:crossBetween val="midCat"/>
       </c:valAx>
       <c:valAx>
-        <c:axId val="226910432"/>
+        <c:axId val="300960368"/>
         <c:scaling>
           <c:orientation val="minMax"/>
         </c:scaling>
@@ -4607,7 +4660,7 @@
             <a:endParaRPr lang="en-US"/>
           </a:p>
         </c:txPr>
-        <c:crossAx val="226911552"/>
+        <c:crossAx val="300959808"/>
         <c:crosses val="autoZero"/>
         <c:crossBetween val="midCat"/>
       </c:valAx>

</xml_diff>

<commit_message>
Update to model arrays  a while ago
</commit_message>
<xml_diff>
--- a/Mathematical Modeling.docx
+++ b/Mathematical Modeling.docx
@@ -1,6 +1,6 @@
 
 <file path=word/document.xml><?xml version="1.0" encoding="utf-8"?>
-<w:document xmlns:wpc="http://schemas.microsoft.com/office/word/2010/wordprocessingCanvas" xmlns:mc="http://schemas.openxmlformats.org/markup-compatibility/2006" xmlns:o="urn:schemas-microsoft-com:office:office" xmlns:r="http://schemas.openxmlformats.org/officeDocument/2006/relationships" xmlns:m="http://schemas.openxmlformats.org/officeDocument/2006/math" xmlns:v="urn:schemas-microsoft-com:vml" xmlns:wp14="http://schemas.microsoft.com/office/word/2010/wordprocessingDrawing" xmlns:wp="http://schemas.openxmlformats.org/drawingml/2006/wordprocessingDrawing" xmlns:w10="urn:schemas-microsoft-com:office:word" xmlns:w="http://schemas.openxmlformats.org/wordprocessingml/2006/main" xmlns:w14="http://schemas.microsoft.com/office/word/2010/wordml" xmlns:w15="http://schemas.microsoft.com/office/word/2012/wordml" xmlns:wpg="http://schemas.microsoft.com/office/word/2010/wordprocessingGroup" xmlns:wpi="http://schemas.microsoft.com/office/word/2010/wordprocessingInk" xmlns:wne="http://schemas.microsoft.com/office/word/2006/wordml" xmlns:wps="http://schemas.microsoft.com/office/word/2010/wordprocessingShape" mc:Ignorable="w14 w15 wp14">
+<w:document xmlns:wpc="http://schemas.microsoft.com/office/word/2010/wordprocessingCanvas" xmlns:cx="http://schemas.microsoft.com/office/drawing/2014/chartex" xmlns:cx1="http://schemas.microsoft.com/office/drawing/2015/9/8/chartex" xmlns:cx2="http://schemas.microsoft.com/office/drawing/2015/10/21/chartex" xmlns:cx3="http://schemas.microsoft.com/office/drawing/2016/5/9/chartex" xmlns:cx4="http://schemas.microsoft.com/office/drawing/2016/5/10/chartex" xmlns:cx5="http://schemas.microsoft.com/office/drawing/2016/5/11/chartex" xmlns:mc="http://schemas.openxmlformats.org/markup-compatibility/2006" xmlns:o="urn:schemas-microsoft-com:office:office" xmlns:r="http://schemas.openxmlformats.org/officeDocument/2006/relationships" xmlns:m="http://schemas.openxmlformats.org/officeDocument/2006/math" xmlns:v="urn:schemas-microsoft-com:vml" xmlns:wp14="http://schemas.microsoft.com/office/word/2010/wordprocessingDrawing" xmlns:wp="http://schemas.openxmlformats.org/drawingml/2006/wordprocessingDrawing" xmlns:w10="urn:schemas-microsoft-com:office:word" xmlns:w="http://schemas.openxmlformats.org/wordprocessingml/2006/main" xmlns:w14="http://schemas.microsoft.com/office/word/2010/wordml" xmlns:w15="http://schemas.microsoft.com/office/word/2012/wordml" xmlns:w16se="http://schemas.microsoft.com/office/word/2015/wordml/symex" xmlns:wpg="http://schemas.microsoft.com/office/word/2010/wordprocessingGroup" xmlns:wpi="http://schemas.microsoft.com/office/word/2010/wordprocessingInk" xmlns:wne="http://schemas.microsoft.com/office/word/2006/wordml" xmlns:wps="http://schemas.microsoft.com/office/word/2010/wordprocessingShape" mc:Ignorable="w14 w15 w16se wp14">
   <w:body>
     <w:p>
       <w:pPr>
@@ -48,6 +48,7 @@
       <w:r>
         <w:rPr>
           <w:noProof/>
+          <w:lang w:eastAsia="en-US"/>
         </w:rPr>
         <w:drawing>
           <wp:inline distT="0" distB="0" distL="0" distR="0" wp14:anchorId="16FEA045" wp14:editId="415723F3">
@@ -131,10 +132,7 @@
     </w:p>
     <w:p/>
     <w:p/>
-    <w:p>
-      <w:bookmarkStart w:id="0" w:name="_GoBack"/>
-      <w:bookmarkEnd w:id="0"/>
-    </w:p>
+    <w:p/>
     <w:p>
       <w:pPr>
         <w:pStyle w:val="Heading1"/>
@@ -154,19 +152,7 @@
         <w:rPr>
           <w:rFonts w:ascii="Calibri" w:hAnsi="Calibri" w:cs="Calibri"/>
         </w:rPr>
-        <w:t xml:space="preserve">By power conservation, analysis of the mathematical relations between motor speed, load torque and supply current is possible. For an ideal DC motor, input </w:t>
-      </w:r>
-      <w:r>
-        <w:rPr>
-          <w:rFonts w:ascii="Calibri" w:hAnsi="Calibri" w:cs="Calibri"/>
-        </w:rPr>
-        <w:t>electrical</w:t>
-      </w:r>
-      <w:r>
-        <w:rPr>
-          <w:rFonts w:ascii="Calibri" w:hAnsi="Calibri" w:cs="Calibri"/>
-        </w:rPr>
-        <w:t xml:space="preserve"> power is expected to equal output mechanical power for a lossless motor. The Formula Electric car project using an AC motor, characterization of that motor and motor controller system uses a basis of conservation of power as a mathematical model. </w:t>
+        <w:t xml:space="preserve">By power conservation, analysis of the mathematical relations between motor speed, load torque and supply current is possible. For an ideal DC motor, input electrical power is expected to equal output mechanical power for a lossless motor. The Formula Electric car project using an AC motor, characterization of that motor and motor controller system uses a basis of conservation of power as a mathematical model. </w:t>
       </w:r>
     </w:p>
     <w:p>
@@ -707,13 +693,7 @@
           <w:rPr>
             <w:rFonts w:ascii="Cambria Math" w:hAnsi="Cambria Math" w:cs="Calibri"/>
           </w:rPr>
-          <m:t xml:space="preserve">= </m:t>
-        </m:r>
-        <m:r>
-          <w:rPr>
-            <w:rFonts w:ascii="Cambria Math" w:hAnsi="Cambria Math" w:cs="Calibri"/>
-          </w:rPr>
-          <m:t>τω</m:t>
+          <m:t>= τω</m:t>
         </m:r>
       </m:oMath>
       <w:r>
@@ -904,13 +884,7 @@
         <w:rPr>
           <w:rFonts w:ascii="Calibri" w:hAnsi="Calibri" w:cs="Calibri"/>
         </w:rPr>
-        <w:t xml:space="preserve"> is a given power (Watts), k is constant value representi</w:t>
-      </w:r>
-      <w:r>
-        <w:rPr>
-          <w:rFonts w:ascii="Calibri" w:hAnsi="Calibri" w:cs="Calibri"/>
-        </w:rPr>
-        <w:t>ng the constant supply voltage. Equating Eq.4 and 5 result to Eq.6</w:t>
+        <w:t xml:space="preserve"> is a given power (Watts), k is constant value representing the constant supply voltage. Equating Eq.4 and 5 result to Eq.6</w:t>
       </w:r>
     </w:p>
     <w:p>
@@ -1200,19 +1174,7 @@
         <w:rPr>
           <w:rFonts w:asciiTheme="minorHAnsi" w:hAnsiTheme="minorHAnsi" w:cstheme="minorHAnsi"/>
         </w:rPr>
-        <w:t xml:space="preserve">For set values of motor speed, </w:t>
-      </w:r>
-      <w:r>
-        <w:rPr>
-          <w:rFonts w:asciiTheme="minorHAnsi" w:hAnsiTheme="minorHAnsi" w:cstheme="minorHAnsi"/>
-        </w:rPr>
-        <w:t xml:space="preserve">figure </w:t>
-      </w:r>
-      <w:r>
-        <w:rPr>
-          <w:rFonts w:asciiTheme="minorHAnsi" w:hAnsiTheme="minorHAnsi" w:cstheme="minorHAnsi"/>
-        </w:rPr>
-        <w:t xml:space="preserve">shows the effect of constant current on torque. </w:t>
+        <w:t xml:space="preserve">For set values of motor speed, figure shows the effect of constant current on torque. </w:t>
       </w:r>
       <w:r>
         <w:rPr>
@@ -1228,6 +1190,7 @@
       <w:r>
         <w:rPr>
           <w:noProof/>
+          <w:lang w:eastAsia="en-US"/>
         </w:rPr>
         <w:drawing>
           <wp:inline distT="0" distB="0" distL="0" distR="0" wp14:anchorId="7192EA7A" wp14:editId="2C3A3193">
@@ -1251,24 +1214,14 @@
       <w:r>
         <w:t xml:space="preserve">Figure </w:t>
       </w:r>
-      <w:r>
-        <w:fldChar w:fldCharType="begin"/>
-      </w:r>
-      <w:r>
-        <w:instrText xml:space="preserve"> SEQ Figure \* ARABIC </w:instrText>
-      </w:r>
-      <w:r>
-        <w:fldChar w:fldCharType="separate"/>
-      </w:r>
-      <w:r>
-        <w:rPr>
-          <w:noProof/>
-        </w:rPr>
-        <w:t>1</w:t>
-      </w:r>
-      <w:r>
-        <w:fldChar w:fldCharType="end"/>
-      </w:r>
+      <w:fldSimple w:instr=" SEQ Figure \* ARABIC ">
+        <w:r>
+          <w:rPr>
+            <w:noProof/>
+          </w:rPr>
+          <w:t>1</w:t>
+        </w:r>
+      </w:fldSimple>
       <w:r>
         <w:t>torque and rpm relation with constant current</w:t>
       </w:r>
@@ -1285,31 +1238,13 @@
           <w:rFonts w:asciiTheme="minorHAnsi" w:hAnsiTheme="minorHAnsi" w:cstheme="minorHAnsi"/>
         </w:rPr>
         <w:lastRenderedPageBreak/>
-        <w:t xml:space="preserve">For set values of torque, </w:t>
+        <w:t xml:space="preserve">For set values of torque, figure 2 shows the effect of constant current on motor speed. </w:t>
       </w:r>
       <w:r>
         <w:rPr>
           <w:rFonts w:asciiTheme="minorHAnsi" w:hAnsiTheme="minorHAnsi" w:cstheme="minorHAnsi"/>
         </w:rPr>
-        <w:t xml:space="preserve">figure </w:t>
-      </w:r>
-      <w:r>
-        <w:rPr>
-          <w:rFonts w:asciiTheme="minorHAnsi" w:hAnsiTheme="minorHAnsi" w:cstheme="minorHAnsi"/>
-        </w:rPr>
-        <w:t xml:space="preserve">2 shows the effect of constant current on motor speed. </w:t>
-      </w:r>
-      <w:r>
-        <w:rPr>
-          <w:rFonts w:asciiTheme="minorHAnsi" w:hAnsiTheme="minorHAnsi" w:cstheme="minorHAnsi"/>
-        </w:rPr>
-        <w:t>This shows an expected hyperbolic relation</w:t>
-      </w:r>
-      <w:r>
-        <w:rPr>
-          <w:rFonts w:asciiTheme="minorHAnsi" w:hAnsiTheme="minorHAnsi" w:cstheme="minorHAnsi"/>
-        </w:rPr>
-        <w:t>.</w:t>
+        <w:t>This shows an expected hyperbolic relation.</w:t>
       </w:r>
     </w:p>
     <w:p>
@@ -1319,6 +1254,7 @@
       <w:r>
         <w:rPr>
           <w:noProof/>
+          <w:lang w:eastAsia="en-US"/>
         </w:rPr>
         <w:drawing>
           <wp:inline distT="0" distB="0" distL="0" distR="0" wp14:anchorId="6E791880" wp14:editId="36ADCDAD">
@@ -1342,24 +1278,14 @@
       <w:r>
         <w:t xml:space="preserve">Figure </w:t>
       </w:r>
-      <w:r>
-        <w:fldChar w:fldCharType="begin"/>
-      </w:r>
-      <w:r>
-        <w:instrText xml:space="preserve"> SEQ Figure \* ARABIC </w:instrText>
-      </w:r>
-      <w:r>
-        <w:fldChar w:fldCharType="separate"/>
-      </w:r>
-      <w:r>
-        <w:rPr>
-          <w:noProof/>
-        </w:rPr>
-        <w:t>2</w:t>
-      </w:r>
-      <w:r>
-        <w:fldChar w:fldCharType="end"/>
-      </w:r>
+      <w:fldSimple w:instr=" SEQ Figure \* ARABIC ">
+        <w:r>
+          <w:rPr>
+            <w:noProof/>
+          </w:rPr>
+          <w:t>2</w:t>
+        </w:r>
+      </w:fldSimple>
       <w:r>
         <w:t xml:space="preserve"> torque and rpm relation with constant current</w:t>
       </w:r>
@@ -1389,25 +1315,7 @@
         <w:rPr>
           <w:rFonts w:asciiTheme="minorHAnsi" w:hAnsiTheme="minorHAnsi" w:cstheme="minorHAnsi"/>
         </w:rPr>
-        <w:t xml:space="preserve">This shows an expected </w:t>
-      </w:r>
-      <w:r>
-        <w:rPr>
-          <w:rFonts w:asciiTheme="minorHAnsi" w:hAnsiTheme="minorHAnsi" w:cstheme="minorHAnsi"/>
-        </w:rPr>
-        <w:t>linear</w:t>
-      </w:r>
-      <w:r>
-        <w:rPr>
-          <w:rFonts w:asciiTheme="minorHAnsi" w:hAnsiTheme="minorHAnsi" w:cstheme="minorHAnsi"/>
-        </w:rPr>
-        <w:t xml:space="preserve"> relation</w:t>
-      </w:r>
-      <w:r>
-        <w:rPr>
-          <w:rFonts w:asciiTheme="minorHAnsi" w:hAnsiTheme="minorHAnsi" w:cstheme="minorHAnsi"/>
-        </w:rPr>
-        <w:t>.</w:t>
+        <w:t>This shows an expected linear relation.</w:t>
       </w:r>
     </w:p>
     <w:p>
@@ -1417,12 +1325,19 @@
       <w:r>
         <w:rPr>
           <w:noProof/>
+          <w:lang w:eastAsia="en-US"/>
         </w:rPr>
         <w:drawing>
-          <wp:inline distT="0" distB="0" distL="0" distR="0" wp14:anchorId="1F91B754" wp14:editId="3432DDB8">
+          <wp:inline distT="0" distB="0" distL="0" distR="0" wp14:anchorId="49ABFC95" wp14:editId="036BDFE7">
             <wp:extent cx="4572000" cy="2781300"/>
             <wp:effectExtent l="0" t="0" r="0" b="0"/>
-            <wp:docPr id="5" name="Chart 5"/>
+            <wp:docPr id="8" name="Chart 8">
+              <a:extLst xmlns:a="http://schemas.openxmlformats.org/drawingml/2006/main">
+                <a:ext uri="{FF2B5EF4-FFF2-40B4-BE49-F238E27FC236}">
+                  <a16:creationId xmlns:a16="http://schemas.microsoft.com/office/drawing/2014/main" id="{00000000-0008-0000-0100-000004000000}"/>
+                </a:ext>
+              </a:extLst>
+            </wp:docPr>
             <wp:cNvGraphicFramePr/>
             <a:graphic xmlns:a="http://schemas.openxmlformats.org/drawingml/2006/main">
               <a:graphicData uri="http://schemas.openxmlformats.org/drawingml/2006/chart">
@@ -1440,24 +1355,14 @@
       <w:r>
         <w:t xml:space="preserve">Figure </w:t>
       </w:r>
-      <w:r>
-        <w:fldChar w:fldCharType="begin"/>
-      </w:r>
-      <w:r>
-        <w:instrText xml:space="preserve"> SEQ Figure \* ARABIC </w:instrText>
-      </w:r>
-      <w:r>
-        <w:fldChar w:fldCharType="separate"/>
-      </w:r>
-      <w:r>
-        <w:rPr>
-          <w:noProof/>
-        </w:rPr>
-        <w:t>3</w:t>
-      </w:r>
-      <w:r>
-        <w:fldChar w:fldCharType="end"/>
-      </w:r>
+      <w:fldSimple w:instr=" SEQ Figure \* ARABIC ">
+        <w:r>
+          <w:rPr>
+            <w:noProof/>
+          </w:rPr>
+          <w:t>3</w:t>
+        </w:r>
+      </w:fldSimple>
       <w:r>
         <w:t xml:space="preserve"> </w:t>
       </w:r>
@@ -1492,61 +1397,13 @@
           <w:rFonts w:asciiTheme="minorHAnsi" w:hAnsiTheme="minorHAnsi" w:cstheme="minorHAnsi"/>
         </w:rPr>
         <w:lastRenderedPageBreak/>
-        <w:t>For set values of</w:t>
+        <w:t xml:space="preserve">For set values of torque, figure 3 shows the effect of constant torque on rpm and current.  </w:t>
       </w:r>
       <w:r>
         <w:rPr>
           <w:rFonts w:asciiTheme="minorHAnsi" w:hAnsiTheme="minorHAnsi" w:cstheme="minorHAnsi"/>
         </w:rPr>
-        <w:t xml:space="preserve"> torque</w:t>
-      </w:r>
-      <w:r>
-        <w:rPr>
-          <w:rFonts w:asciiTheme="minorHAnsi" w:hAnsiTheme="minorHAnsi" w:cstheme="minorHAnsi"/>
-        </w:rPr>
-        <w:t xml:space="preserve">, figure 3 shows the effect of constant </w:t>
-      </w:r>
-      <w:r>
-        <w:rPr>
-          <w:rFonts w:asciiTheme="minorHAnsi" w:hAnsiTheme="minorHAnsi" w:cstheme="minorHAnsi"/>
-        </w:rPr>
-        <w:t>torque</w:t>
-      </w:r>
-      <w:r>
-        <w:rPr>
-          <w:rFonts w:asciiTheme="minorHAnsi" w:hAnsiTheme="minorHAnsi" w:cstheme="minorHAnsi"/>
-        </w:rPr>
-        <w:t xml:space="preserve"> on </w:t>
-      </w:r>
-      <w:r>
-        <w:rPr>
-          <w:rFonts w:asciiTheme="minorHAnsi" w:hAnsiTheme="minorHAnsi" w:cstheme="minorHAnsi"/>
-        </w:rPr>
-        <w:t>rpm and current</w:t>
-      </w:r>
-      <w:r>
-        <w:rPr>
-          <w:rFonts w:asciiTheme="minorHAnsi" w:hAnsiTheme="minorHAnsi" w:cstheme="minorHAnsi"/>
-        </w:rPr>
-        <w:t xml:space="preserve">.  </w:t>
-      </w:r>
-      <w:r>
-        <w:rPr>
-          <w:rFonts w:asciiTheme="minorHAnsi" w:hAnsiTheme="minorHAnsi" w:cstheme="minorHAnsi"/>
-        </w:rPr>
-        <w:t xml:space="preserve">This shows an expected </w:t>
-      </w:r>
-      <w:r>
-        <w:rPr>
-          <w:rFonts w:asciiTheme="minorHAnsi" w:hAnsiTheme="minorHAnsi" w:cstheme="minorHAnsi"/>
-        </w:rPr>
-        <w:t>linear</w:t>
-      </w:r>
-      <w:r>
-        <w:rPr>
-          <w:rFonts w:asciiTheme="minorHAnsi" w:hAnsiTheme="minorHAnsi" w:cstheme="minorHAnsi"/>
-        </w:rPr>
-        <w:t xml:space="preserve"> relation</w:t>
+        <w:t>This shows an expected linear relation</w:t>
       </w:r>
     </w:p>
     <w:p>
@@ -1556,12 +1413,19 @@
       <w:r>
         <w:rPr>
           <w:noProof/>
+          <w:lang w:eastAsia="en-US"/>
         </w:rPr>
         <w:drawing>
-          <wp:inline distT="0" distB="0" distL="0" distR="0" wp14:anchorId="4FF52D17" wp14:editId="0BCF9C5B">
+          <wp:inline distT="0" distB="0" distL="0" distR="0" wp14:anchorId="6D4B4BE9" wp14:editId="703944C2">
             <wp:extent cx="4572000" cy="2743200"/>
             <wp:effectExtent l="0" t="0" r="0" b="0"/>
-            <wp:docPr id="6" name="Chart 6"/>
+            <wp:docPr id="9" name="Chart 9">
+              <a:extLst xmlns:a="http://schemas.openxmlformats.org/drawingml/2006/main">
+                <a:ext uri="{FF2B5EF4-FFF2-40B4-BE49-F238E27FC236}">
+                  <a16:creationId xmlns:a16="http://schemas.microsoft.com/office/drawing/2014/main" id="{00000000-0008-0000-0100-000005000000}"/>
+                </a:ext>
+              </a:extLst>
+            </wp:docPr>
             <wp:cNvGraphicFramePr/>
             <a:graphic xmlns:a="http://schemas.openxmlformats.org/drawingml/2006/main">
               <a:graphicData uri="http://schemas.openxmlformats.org/drawingml/2006/chart">
@@ -1571,6 +1435,8 @@
           </wp:inline>
         </w:drawing>
       </w:r>
+      <w:bookmarkStart w:id="0" w:name="_GoBack"/>
+      <w:bookmarkEnd w:id="0"/>
     </w:p>
     <w:p>
       <w:pPr>
@@ -1579,24 +1445,14 @@
       <w:r>
         <w:t xml:space="preserve">Figure </w:t>
       </w:r>
-      <w:r>
-        <w:fldChar w:fldCharType="begin"/>
-      </w:r>
-      <w:r>
-        <w:instrText xml:space="preserve"> SEQ Figure \* ARABIC </w:instrText>
-      </w:r>
-      <w:r>
-        <w:fldChar w:fldCharType="separate"/>
-      </w:r>
-      <w:r>
-        <w:rPr>
-          <w:noProof/>
-        </w:rPr>
-        <w:t>4</w:t>
-      </w:r>
-      <w:r>
-        <w:fldChar w:fldCharType="end"/>
-      </w:r>
+      <w:fldSimple w:instr=" SEQ Figure \* ARABIC ">
+        <w:r>
+          <w:rPr>
+            <w:noProof/>
+          </w:rPr>
+          <w:t>4</w:t>
+        </w:r>
+      </w:fldSimple>
       <w:r>
         <w:t xml:space="preserve"> </w:t>
       </w:r>
@@ -1636,19 +1492,7 @@
         <w:rPr>
           <w:rFonts w:asciiTheme="minorHAnsi" w:hAnsiTheme="minorHAnsi" w:cstheme="minorHAnsi"/>
         </w:rPr>
-        <w:t xml:space="preserve">Also both </w:t>
-      </w:r>
-      <w:r>
-        <w:rPr>
-          <w:rFonts w:asciiTheme="minorHAnsi" w:hAnsiTheme="minorHAnsi" w:cstheme="minorHAnsi"/>
-        </w:rPr>
-        <w:t>motor speed and torque</w:t>
-      </w:r>
-      <w:r>
-        <w:rPr>
-          <w:rFonts w:asciiTheme="minorHAnsi" w:hAnsiTheme="minorHAnsi" w:cstheme="minorHAnsi"/>
-        </w:rPr>
-        <w:t xml:space="preserve"> have a hyperbolic relationship to one another for constant value of current. Thus experimental data should also ideally show an array of hyperbolic relationships as shown in figure 1 and 2 for the case of constant power. </w:t>
+        <w:t xml:space="preserve">Also both motor speed and torque have a hyperbolic relationship to one another for constant value of current. Thus experimental data should also ideally show an array of hyperbolic relationships as shown in figure 1 and 2 for the case of constant power. </w:t>
       </w:r>
     </w:p>
     <w:p/>
@@ -1678,6 +1522,10 @@
     </w:p>
     <w:p>
       <w:r>
+        <w:rPr>
+          <w:noProof/>
+          <w:lang w:eastAsia="en-US"/>
+        </w:rPr>
         <w:drawing>
           <wp:inline distT="0" distB="0" distL="0" distR="0">
             <wp:extent cx="5064760" cy="6289675"/>
@@ -1743,6 +1591,10 @@
     </w:p>
     <w:p>
       <w:r>
+        <w:rPr>
+          <w:noProof/>
+          <w:lang w:eastAsia="en-US"/>
+        </w:rPr>
         <w:drawing>
           <wp:inline distT="0" distB="0" distL="0" distR="0">
             <wp:extent cx="5120640" cy="6289675"/>
@@ -1805,7 +1657,7 @@
 </file>
 
 <file path=word/styles.xml><?xml version="1.0" encoding="utf-8"?>
-<w:styles xmlns:mc="http://schemas.openxmlformats.org/markup-compatibility/2006" xmlns:r="http://schemas.openxmlformats.org/officeDocument/2006/relationships" xmlns:w="http://schemas.openxmlformats.org/wordprocessingml/2006/main" xmlns:w14="http://schemas.microsoft.com/office/word/2010/wordml" xmlns:w15="http://schemas.microsoft.com/office/word/2012/wordml" mc:Ignorable="w14 w15">
+<w:styles xmlns:mc="http://schemas.openxmlformats.org/markup-compatibility/2006" xmlns:r="http://schemas.openxmlformats.org/officeDocument/2006/relationships" xmlns:w="http://schemas.openxmlformats.org/wordprocessingml/2006/main" xmlns:w14="http://schemas.microsoft.com/office/word/2010/wordml" xmlns:w15="http://schemas.microsoft.com/office/word/2012/wordml" xmlns:w16se="http://schemas.microsoft.com/office/word/2015/wordml/symex" mc:Ignorable="w14 w15 w16se">
   <w:docDefaults>
     <w:rPrDefault>
       <w:rPr>
@@ -1821,7 +1673,7 @@
       </w:pPr>
     </w:pPrDefault>
   </w:docDefaults>
-  <w:latentStyles w:defLockedState="0" w:defUIPriority="99" w:defSemiHidden="0" w:defUnhideWhenUsed="0" w:defQFormat="0" w:count="371">
+  <w:latentStyles w:defLockedState="0" w:defUIPriority="99" w:defSemiHidden="0" w:defUnhideWhenUsed="0" w:defQFormat="0" w:count="374">
     <w:lsdException w:name="Normal" w:uiPriority="0" w:qFormat="1"/>
     <w:lsdException w:name="heading 1" w:uiPriority="9" w:qFormat="1"/>
     <w:lsdException w:name="heading 2" w:semiHidden="1" w:uiPriority="9" w:unhideWhenUsed="1" w:qFormat="1"/>
@@ -1927,7 +1779,6 @@
     <w:lsdException w:name="HTML Sample" w:semiHidden="1" w:unhideWhenUsed="1"/>
     <w:lsdException w:name="HTML Typewriter" w:semiHidden="1" w:unhideWhenUsed="1"/>
     <w:lsdException w:name="HTML Variable" w:semiHidden="1" w:unhideWhenUsed="1"/>
-    <w:lsdException w:name="Normal Table" w:semiHidden="1" w:unhideWhenUsed="1"/>
     <w:lsdException w:name="annotation subject" w:semiHidden="1" w:unhideWhenUsed="1"/>
     <w:lsdException w:name="No List" w:semiHidden="1" w:unhideWhenUsed="1"/>
     <w:lsdException w:name="Outline List 1" w:semiHidden="1" w:unhideWhenUsed="1"/>
@@ -1972,7 +1823,6 @@
     <w:lsdException w:name="Table Professional" w:semiHidden="1" w:unhideWhenUsed="1"/>
     <w:lsdException w:name="Table Subtle 1" w:semiHidden="1" w:unhideWhenUsed="1"/>
     <w:lsdException w:name="Table Subtle 2" w:semiHidden="1" w:unhideWhenUsed="1"/>
-    <w:lsdException w:name="Table Web 1" w:semiHidden="1" w:unhideWhenUsed="1"/>
     <w:lsdException w:name="Table Web 2" w:semiHidden="1" w:unhideWhenUsed="1"/>
     <w:lsdException w:name="Table Web 3" w:semiHidden="1" w:unhideWhenUsed="1"/>
     <w:lsdException w:name="Balloon Text" w:semiHidden="1" w:unhideWhenUsed="1"/>
@@ -2193,6 +2043,9 @@
     <w:lsdException w:name="List Table 5 Dark Accent 6" w:uiPriority="50"/>
     <w:lsdException w:name="List Table 6 Colorful Accent 6" w:uiPriority="51"/>
     <w:lsdException w:name="List Table 7 Colorful Accent 6" w:uiPriority="52"/>
+    <w:lsdException w:name="Mention" w:semiHidden="1" w:unhideWhenUsed="1"/>
+    <w:lsdException w:name="Smart Hyperlink" w:semiHidden="1" w:unhideWhenUsed="1"/>
+    <w:lsdException w:name="Hashtag" w:semiHidden="1" w:unhideWhenUsed="1"/>
   </w:latentStyles>
   <w:style w:type="paragraph" w:default="1" w:styleId="Normal">
     <w:name w:val="Normal"/>
@@ -2396,7 +2249,7 @@
 </file>
 
 <file path=word/charts/chart1.xml><?xml version="1.0" encoding="utf-8"?>
-<c:chartSpace xmlns:c="http://schemas.openxmlformats.org/drawingml/2006/chart" xmlns:a="http://schemas.openxmlformats.org/drawingml/2006/main" xmlns:r="http://schemas.openxmlformats.org/officeDocument/2006/relationships">
+<c:chartSpace xmlns:c="http://schemas.openxmlformats.org/drawingml/2006/chart" xmlns:a="http://schemas.openxmlformats.org/drawingml/2006/main" xmlns:r="http://schemas.openxmlformats.org/officeDocument/2006/relationships" xmlns:c16r2="http://schemas.microsoft.com/office/drawing/2015/06/chart">
   <c:date1904 val="0"/>
   <c:lang val="en-US"/>
   <c:roundedCorners val="0"/>
@@ -2707,6 +2560,11 @@
             </c:numRef>
           </c:yVal>
           <c:smooth val="0"/>
+          <c:extLst>
+            <c:ext xmlns:c16="http://schemas.microsoft.com/office/drawing/2014/chart" uri="{C3380CC4-5D6E-409C-BE32-E72D297353CC}">
+              <c16:uniqueId val="{00000000-C65D-466D-AB59-268C591EA775}"/>
+            </c:ext>
+          </c:extLst>
         </c:ser>
         <c:dLbls>
           <c:showLegendKey val="0"/>
@@ -3013,7 +2871,7 @@
 </file>
 
 <file path=word/charts/chart2.xml><?xml version="1.0" encoding="utf-8"?>
-<c:chartSpace xmlns:c="http://schemas.openxmlformats.org/drawingml/2006/chart" xmlns:a="http://schemas.openxmlformats.org/drawingml/2006/main" xmlns:r="http://schemas.openxmlformats.org/officeDocument/2006/relationships">
+<c:chartSpace xmlns:c="http://schemas.openxmlformats.org/drawingml/2006/chart" xmlns:a="http://schemas.openxmlformats.org/drawingml/2006/main" xmlns:r="http://schemas.openxmlformats.org/officeDocument/2006/relationships" xmlns:c16r2="http://schemas.microsoft.com/office/drawing/2015/06/chart">
   <c:date1904 val="0"/>
   <c:lang val="en-US"/>
   <c:roundedCorners val="0"/>
@@ -3319,6 +3177,11 @@
             </c:numRef>
           </c:yVal>
           <c:smooth val="0"/>
+          <c:extLst>
+            <c:ext xmlns:c16="http://schemas.microsoft.com/office/drawing/2014/chart" uri="{C3380CC4-5D6E-409C-BE32-E72D297353CC}">
+              <c16:uniqueId val="{00000000-A3FD-4896-A603-177F7A212C46}"/>
+            </c:ext>
+          </c:extLst>
         </c:ser>
         <c:dLbls>
           <c:showLegendKey val="0"/>
@@ -3609,7 +3472,7 @@
 </file>
 
 <file path=word/charts/chart3.xml><?xml version="1.0" encoding="utf-8"?>
-<c:chartSpace xmlns:c="http://schemas.openxmlformats.org/drawingml/2006/chart" xmlns:a="http://schemas.openxmlformats.org/drawingml/2006/main" xmlns:r="http://schemas.openxmlformats.org/officeDocument/2006/relationships">
+<c:chartSpace xmlns:c="http://schemas.openxmlformats.org/drawingml/2006/chart" xmlns:a="http://schemas.openxmlformats.org/drawingml/2006/main" xmlns:r="http://schemas.openxmlformats.org/officeDocument/2006/relationships" xmlns:c16r2="http://schemas.microsoft.com/office/drawing/2015/06/chart">
   <c:date1904 val="0"/>
   <c:lang val="en-US"/>
   <c:roundedCorners val="0"/>
@@ -3703,7 +3566,7 @@
             </c:strRef>
           </c:tx>
           <c:spPr>
-            <a:ln w="19050" cap="rnd">
+            <a:ln w="25400" cap="rnd">
               <a:noFill/>
               <a:round/>
             </a:ln>
@@ -3726,6 +3589,99 @@
           </c:marker>
           <c:xVal>
             <c:numRef>
+              <c:f>'changing power'!$E$4:$E$31</c:f>
+              <c:numCache>
+                <c:formatCode>0.00</c:formatCode>
+                <c:ptCount val="28"/>
+                <c:pt idx="0">
+                  <c:v>0</c:v>
+                </c:pt>
+                <c:pt idx="1">
+                  <c:v>5.7142857142857141E-2</c:v>
+                </c:pt>
+                <c:pt idx="2">
+                  <c:v>0.11428571428571428</c:v>
+                </c:pt>
+                <c:pt idx="3">
+                  <c:v>0.17142857142857143</c:v>
+                </c:pt>
+                <c:pt idx="4">
+                  <c:v>0.22857142857142856</c:v>
+                </c:pt>
+                <c:pt idx="5">
+                  <c:v>0.2857142857142857</c:v>
+                </c:pt>
+                <c:pt idx="6">
+                  <c:v>0.34285714285714286</c:v>
+                </c:pt>
+                <c:pt idx="7">
+                  <c:v>0.4</c:v>
+                </c:pt>
+                <c:pt idx="8">
+                  <c:v>0.45714285714285713</c:v>
+                </c:pt>
+                <c:pt idx="9">
+                  <c:v>0.51428571428571423</c:v>
+                </c:pt>
+                <c:pt idx="10">
+                  <c:v>0.5714285714285714</c:v>
+                </c:pt>
+                <c:pt idx="11">
+                  <c:v>0.62857142857142856</c:v>
+                </c:pt>
+                <c:pt idx="12">
+                  <c:v>0.68571428571428572</c:v>
+                </c:pt>
+                <c:pt idx="13">
+                  <c:v>0.74285714285714288</c:v>
+                </c:pt>
+                <c:pt idx="14">
+                  <c:v>0.8</c:v>
+                </c:pt>
+                <c:pt idx="15">
+                  <c:v>0.8571428571428571</c:v>
+                </c:pt>
+                <c:pt idx="16">
+                  <c:v>0.91428571428571426</c:v>
+                </c:pt>
+                <c:pt idx="17">
+                  <c:v>0.97142857142857142</c:v>
+                </c:pt>
+                <c:pt idx="18">
+                  <c:v>1.0285714285714285</c:v>
+                </c:pt>
+                <c:pt idx="19">
+                  <c:v>1.0857142857142856</c:v>
+                </c:pt>
+                <c:pt idx="20">
+                  <c:v>1.1428571428571428</c:v>
+                </c:pt>
+                <c:pt idx="21">
+                  <c:v>1.2</c:v>
+                </c:pt>
+                <c:pt idx="22">
+                  <c:v>1.2571428571428571</c:v>
+                </c:pt>
+                <c:pt idx="23">
+                  <c:v>1.3142857142857143</c:v>
+                </c:pt>
+                <c:pt idx="24">
+                  <c:v>1.3714285714285714</c:v>
+                </c:pt>
+                <c:pt idx="25">
+                  <c:v>1.4285714285714286</c:v>
+                </c:pt>
+                <c:pt idx="26">
+                  <c:v>1.4857142857142858</c:v>
+                </c:pt>
+                <c:pt idx="27">
+                  <c:v>1.5428571428571429</c:v>
+                </c:pt>
+              </c:numCache>
+            </c:numRef>
+          </c:xVal>
+          <c:yVal>
+            <c:numRef>
               <c:f>'changing power'!$C$4:$C$31</c:f>
               <c:numCache>
                 <c:formatCode>0.0</c:formatCode>
@@ -3816,101 +3772,13 @@
                 </c:pt>
               </c:numCache>
             </c:numRef>
-          </c:xVal>
-          <c:yVal>
-            <c:numRef>
-              <c:f>'changing power'!$E$4:$E$31</c:f>
-              <c:numCache>
-                <c:formatCode>0.00</c:formatCode>
-                <c:ptCount val="28"/>
-                <c:pt idx="0">
-                  <c:v>0</c:v>
-                </c:pt>
-                <c:pt idx="1">
-                  <c:v>5.7142857142857141E-2</c:v>
-                </c:pt>
-                <c:pt idx="2">
-                  <c:v>0.11428571428571428</c:v>
-                </c:pt>
-                <c:pt idx="3">
-                  <c:v>0.17142857142857143</c:v>
-                </c:pt>
-                <c:pt idx="4">
-                  <c:v>0.22857142857142856</c:v>
-                </c:pt>
-                <c:pt idx="5">
-                  <c:v>0.2857142857142857</c:v>
-                </c:pt>
-                <c:pt idx="6">
-                  <c:v>0.34285714285714286</c:v>
-                </c:pt>
-                <c:pt idx="7">
-                  <c:v>0.4</c:v>
-                </c:pt>
-                <c:pt idx="8">
-                  <c:v>0.45714285714285713</c:v>
-                </c:pt>
-                <c:pt idx="9">
-                  <c:v>0.51428571428571423</c:v>
-                </c:pt>
-                <c:pt idx="10">
-                  <c:v>0.5714285714285714</c:v>
-                </c:pt>
-                <c:pt idx="11">
-                  <c:v>0.62857142857142856</c:v>
-                </c:pt>
-                <c:pt idx="12">
-                  <c:v>0.68571428571428572</c:v>
-                </c:pt>
-                <c:pt idx="13">
-                  <c:v>0.74285714285714288</c:v>
-                </c:pt>
-                <c:pt idx="14">
-                  <c:v>0.8</c:v>
-                </c:pt>
-                <c:pt idx="15">
-                  <c:v>0.8571428571428571</c:v>
-                </c:pt>
-                <c:pt idx="16">
-                  <c:v>0.91428571428571426</c:v>
-                </c:pt>
-                <c:pt idx="17">
-                  <c:v>0.97142857142857142</c:v>
-                </c:pt>
-                <c:pt idx="18">
-                  <c:v>1.0285714285714285</c:v>
-                </c:pt>
-                <c:pt idx="19">
-                  <c:v>1.0857142857142856</c:v>
-                </c:pt>
-                <c:pt idx="20">
-                  <c:v>1.1428571428571428</c:v>
-                </c:pt>
-                <c:pt idx="21">
-                  <c:v>1.2</c:v>
-                </c:pt>
-                <c:pt idx="22">
-                  <c:v>1.2571428571428571</c:v>
-                </c:pt>
-                <c:pt idx="23">
-                  <c:v>1.3142857142857143</c:v>
-                </c:pt>
-                <c:pt idx="24">
-                  <c:v>1.3714285714285714</c:v>
-                </c:pt>
-                <c:pt idx="25">
-                  <c:v>1.4285714285714286</c:v>
-                </c:pt>
-                <c:pt idx="26">
-                  <c:v>1.4857142857142858</c:v>
-                </c:pt>
-                <c:pt idx="27">
-                  <c:v>1.5428571428571429</c:v>
-                </c:pt>
-              </c:numCache>
-            </c:numRef>
           </c:yVal>
           <c:smooth val="0"/>
+          <c:extLst>
+            <c:ext xmlns:c16="http://schemas.microsoft.com/office/drawing/2014/chart" uri="{C3380CC4-5D6E-409C-BE32-E72D297353CC}">
+              <c16:uniqueId val="{00000000-2E96-475D-92AE-A79A37C4BA64}"/>
+            </c:ext>
+          </c:extLst>
         </c:ser>
         <c:dLbls>
           <c:showLegendKey val="0"/>
@@ -3920,11 +3788,11 @@
           <c:showPercent val="0"/>
           <c:showBubbleSize val="0"/>
         </c:dLbls>
-        <c:axId val="325001392"/>
-        <c:axId val="322005264"/>
+        <c:axId val="226907632"/>
+        <c:axId val="226907072"/>
       </c:scatterChart>
       <c:valAx>
-        <c:axId val="325001392"/>
+        <c:axId val="226907632"/>
         <c:scaling>
           <c:orientation val="minMax"/>
         </c:scaling>
@@ -3965,6 +3833,123 @@
                 </a:pPr>
                 <a:r>
                   <a:rPr lang="en-US"/>
+                  <a:t>Torque (Nm)</a:t>
+                </a:r>
+              </a:p>
+            </c:rich>
+          </c:tx>
+          <c:overlay val="0"/>
+          <c:spPr>
+            <a:noFill/>
+            <a:ln>
+              <a:noFill/>
+            </a:ln>
+            <a:effectLst/>
+          </c:spPr>
+          <c:txPr>
+            <a:bodyPr rot="0" spcFirstLastPara="1" vertOverflow="ellipsis" vert="horz" wrap="square" anchor="ctr" anchorCtr="1"/>
+            <a:lstStyle/>
+            <a:p>
+              <a:pPr>
+                <a:defRPr sz="1000" b="0" i="0" u="none" strike="noStrike" kern="1200" baseline="0">
+                  <a:solidFill>
+                    <a:schemeClr val="tx1">
+                      <a:lumMod val="65000"/>
+                      <a:lumOff val="35000"/>
+                    </a:schemeClr>
+                  </a:solidFill>
+                  <a:latin typeface="+mn-lt"/>
+                  <a:ea typeface="+mn-ea"/>
+                  <a:cs typeface="+mn-cs"/>
+                </a:defRPr>
+              </a:pPr>
+              <a:endParaRPr lang="en-US"/>
+            </a:p>
+          </c:txPr>
+        </c:title>
+        <c:numFmt formatCode="0.00" sourceLinked="1"/>
+        <c:majorTickMark val="none"/>
+        <c:minorTickMark val="none"/>
+        <c:tickLblPos val="nextTo"/>
+        <c:spPr>
+          <a:noFill/>
+          <a:ln w="9525" cap="flat" cmpd="sng" algn="ctr">
+            <a:solidFill>
+              <a:schemeClr val="tx1">
+                <a:lumMod val="25000"/>
+                <a:lumOff val="75000"/>
+              </a:schemeClr>
+            </a:solidFill>
+            <a:round/>
+          </a:ln>
+          <a:effectLst/>
+        </c:spPr>
+        <c:txPr>
+          <a:bodyPr rot="-60000000" spcFirstLastPara="1" vertOverflow="ellipsis" vert="horz" wrap="square" anchor="ctr" anchorCtr="1"/>
+          <a:lstStyle/>
+          <a:p>
+            <a:pPr>
+              <a:defRPr sz="900" b="0" i="0" u="none" strike="noStrike" kern="1200" baseline="0">
+                <a:solidFill>
+                  <a:schemeClr val="tx1">
+                    <a:lumMod val="65000"/>
+                    <a:lumOff val="35000"/>
+                  </a:schemeClr>
+                </a:solidFill>
+                <a:latin typeface="+mn-lt"/>
+                <a:ea typeface="+mn-ea"/>
+                <a:cs typeface="+mn-cs"/>
+              </a:defRPr>
+            </a:pPr>
+            <a:endParaRPr lang="en-US"/>
+          </a:p>
+        </c:txPr>
+        <c:crossAx val="226907072"/>
+        <c:crosses val="autoZero"/>
+        <c:crossBetween val="midCat"/>
+      </c:valAx>
+      <c:valAx>
+        <c:axId val="226907072"/>
+        <c:scaling>
+          <c:orientation val="minMax"/>
+        </c:scaling>
+        <c:delete val="0"/>
+        <c:axPos val="l"/>
+        <c:majorGridlines>
+          <c:spPr>
+            <a:ln w="9525" cap="flat" cmpd="sng" algn="ctr">
+              <a:solidFill>
+                <a:schemeClr val="tx1">
+                  <a:lumMod val="15000"/>
+                  <a:lumOff val="85000"/>
+                </a:schemeClr>
+              </a:solidFill>
+              <a:round/>
+            </a:ln>
+            <a:effectLst/>
+          </c:spPr>
+        </c:majorGridlines>
+        <c:title>
+          <c:tx>
+            <c:rich>
+              <a:bodyPr rot="-5400000" spcFirstLastPara="1" vertOverflow="ellipsis" vert="horz" wrap="square" anchor="ctr" anchorCtr="1"/>
+              <a:lstStyle/>
+              <a:p>
+                <a:pPr>
+                  <a:defRPr sz="1000" b="0" i="0" u="none" strike="noStrike" kern="1200" baseline="0">
+                    <a:solidFill>
+                      <a:schemeClr val="tx1">
+                        <a:lumMod val="65000"/>
+                        <a:lumOff val="35000"/>
+                      </a:schemeClr>
+                    </a:solidFill>
+                    <a:latin typeface="+mn-lt"/>
+                    <a:ea typeface="+mn-ea"/>
+                    <a:cs typeface="+mn-cs"/>
+                  </a:defRPr>
+                </a:pPr>
+                <a:r>
+                  <a:rPr lang="en-US"/>
                   <a:t>Current (A)</a:t>
                 </a:r>
               </a:p>
@@ -3979,7 +3964,7 @@
             <a:effectLst/>
           </c:spPr>
           <c:txPr>
-            <a:bodyPr rot="0" spcFirstLastPara="1" vertOverflow="ellipsis" vert="horz" wrap="square" anchor="ctr" anchorCtr="1"/>
+            <a:bodyPr rot="-5400000" spcFirstLastPara="1" vertOverflow="ellipsis" vert="horz" wrap="square" anchor="ctr" anchorCtr="1"/>
             <a:lstStyle/>
             <a:p>
               <a:pPr>
@@ -4036,124 +4021,7 @@
             <a:endParaRPr lang="en-US"/>
           </a:p>
         </c:txPr>
-        <c:crossAx val="322005264"/>
-        <c:crosses val="autoZero"/>
-        <c:crossBetween val="midCat"/>
-      </c:valAx>
-      <c:valAx>
-        <c:axId val="322005264"/>
-        <c:scaling>
-          <c:orientation val="minMax"/>
-        </c:scaling>
-        <c:delete val="0"/>
-        <c:axPos val="l"/>
-        <c:majorGridlines>
-          <c:spPr>
-            <a:ln w="9525" cap="flat" cmpd="sng" algn="ctr">
-              <a:solidFill>
-                <a:schemeClr val="tx1">
-                  <a:lumMod val="15000"/>
-                  <a:lumOff val="85000"/>
-                </a:schemeClr>
-              </a:solidFill>
-              <a:round/>
-            </a:ln>
-            <a:effectLst/>
-          </c:spPr>
-        </c:majorGridlines>
-        <c:title>
-          <c:tx>
-            <c:rich>
-              <a:bodyPr rot="-5400000" spcFirstLastPara="1" vertOverflow="ellipsis" vert="horz" wrap="square" anchor="ctr" anchorCtr="1"/>
-              <a:lstStyle/>
-              <a:p>
-                <a:pPr>
-                  <a:defRPr sz="1000" b="0" i="0" u="none" strike="noStrike" kern="1200" baseline="0">
-                    <a:solidFill>
-                      <a:schemeClr val="tx1">
-                        <a:lumMod val="65000"/>
-                        <a:lumOff val="35000"/>
-                      </a:schemeClr>
-                    </a:solidFill>
-                    <a:latin typeface="+mn-lt"/>
-                    <a:ea typeface="+mn-ea"/>
-                    <a:cs typeface="+mn-cs"/>
-                  </a:defRPr>
-                </a:pPr>
-                <a:r>
-                  <a:rPr lang="en-US"/>
-                  <a:t>Torque (Nm)</a:t>
-                </a:r>
-              </a:p>
-            </c:rich>
-          </c:tx>
-          <c:overlay val="0"/>
-          <c:spPr>
-            <a:noFill/>
-            <a:ln>
-              <a:noFill/>
-            </a:ln>
-            <a:effectLst/>
-          </c:spPr>
-          <c:txPr>
-            <a:bodyPr rot="-5400000" spcFirstLastPara="1" vertOverflow="ellipsis" vert="horz" wrap="square" anchor="ctr" anchorCtr="1"/>
-            <a:lstStyle/>
-            <a:p>
-              <a:pPr>
-                <a:defRPr sz="1000" b="0" i="0" u="none" strike="noStrike" kern="1200" baseline="0">
-                  <a:solidFill>
-                    <a:schemeClr val="tx1">
-                      <a:lumMod val="65000"/>
-                      <a:lumOff val="35000"/>
-                    </a:schemeClr>
-                  </a:solidFill>
-                  <a:latin typeface="+mn-lt"/>
-                  <a:ea typeface="+mn-ea"/>
-                  <a:cs typeface="+mn-cs"/>
-                </a:defRPr>
-              </a:pPr>
-              <a:endParaRPr lang="en-US"/>
-            </a:p>
-          </c:txPr>
-        </c:title>
-        <c:numFmt formatCode="0.00" sourceLinked="1"/>
-        <c:majorTickMark val="none"/>
-        <c:minorTickMark val="none"/>
-        <c:tickLblPos val="nextTo"/>
-        <c:spPr>
-          <a:noFill/>
-          <a:ln w="9525" cap="flat" cmpd="sng" algn="ctr">
-            <a:solidFill>
-              <a:schemeClr val="tx1">
-                <a:lumMod val="25000"/>
-                <a:lumOff val="75000"/>
-              </a:schemeClr>
-            </a:solidFill>
-            <a:round/>
-          </a:ln>
-          <a:effectLst/>
-        </c:spPr>
-        <c:txPr>
-          <a:bodyPr rot="-60000000" spcFirstLastPara="1" vertOverflow="ellipsis" vert="horz" wrap="square" anchor="ctr" anchorCtr="1"/>
-          <a:lstStyle/>
-          <a:p>
-            <a:pPr>
-              <a:defRPr sz="900" b="0" i="0" u="none" strike="noStrike" kern="1200" baseline="0">
-                <a:solidFill>
-                  <a:schemeClr val="tx1">
-                    <a:lumMod val="65000"/>
-                    <a:lumOff val="35000"/>
-                  </a:schemeClr>
-                </a:solidFill>
-                <a:latin typeface="+mn-lt"/>
-                <a:ea typeface="+mn-ea"/>
-                <a:cs typeface="+mn-cs"/>
-              </a:defRPr>
-            </a:pPr>
-            <a:endParaRPr lang="en-US"/>
-          </a:p>
-        </c:txPr>
-        <c:crossAx val="325001392"/>
+        <c:crossAx val="226907632"/>
         <c:crosses val="autoZero"/>
         <c:crossBetween val="midCat"/>
       </c:valAx>
@@ -4201,7 +4069,7 @@
 </file>
 
 <file path=word/charts/chart4.xml><?xml version="1.0" encoding="utf-8"?>
-<c:chartSpace xmlns:c="http://schemas.openxmlformats.org/drawingml/2006/chart" xmlns:a="http://schemas.openxmlformats.org/drawingml/2006/main" xmlns:r="http://schemas.openxmlformats.org/officeDocument/2006/relationships">
+<c:chartSpace xmlns:c="http://schemas.openxmlformats.org/drawingml/2006/chart" xmlns:a="http://schemas.openxmlformats.org/drawingml/2006/main" xmlns:r="http://schemas.openxmlformats.org/officeDocument/2006/relationships" xmlns:c16r2="http://schemas.microsoft.com/office/drawing/2015/06/chart">
   <c:date1904 val="0"/>
   <c:lang val="en-US"/>
   <c:roundedCorners val="0"/>
@@ -4284,7 +4152,7 @@
           <c:idx val="0"/>
           <c:order val="0"/>
           <c:spPr>
-            <a:ln w="19050" cap="rnd">
+            <a:ln w="25400" cap="rnd">
               <a:noFill/>
               <a:round/>
             </a:ln>
@@ -4307,6 +4175,99 @@
           </c:marker>
           <c:xVal>
             <c:numRef>
+              <c:f>'changing power'!$G$4:$G$31</c:f>
+              <c:numCache>
+                <c:formatCode>0</c:formatCode>
+                <c:ptCount val="28"/>
+                <c:pt idx="0">
+                  <c:v>0</c:v>
+                </c:pt>
+                <c:pt idx="1">
+                  <c:v>28.571428571428573</c:v>
+                </c:pt>
+                <c:pt idx="2">
+                  <c:v>57.142857142857146</c:v>
+                </c:pt>
+                <c:pt idx="3">
+                  <c:v>85.714285714285708</c:v>
+                </c:pt>
+                <c:pt idx="4">
+                  <c:v>114.28571428571429</c:v>
+                </c:pt>
+                <c:pt idx="5">
+                  <c:v>142.85714285714286</c:v>
+                </c:pt>
+                <c:pt idx="6">
+                  <c:v>171.42857142857142</c:v>
+                </c:pt>
+                <c:pt idx="7">
+                  <c:v>200</c:v>
+                </c:pt>
+                <c:pt idx="8">
+                  <c:v>228.57142857142858</c:v>
+                </c:pt>
+                <c:pt idx="9">
+                  <c:v>257.14285714285717</c:v>
+                </c:pt>
+                <c:pt idx="10">
+                  <c:v>285.71428571428572</c:v>
+                </c:pt>
+                <c:pt idx="11">
+                  <c:v>314.28571428571428</c:v>
+                </c:pt>
+                <c:pt idx="12">
+                  <c:v>342.85714285714283</c:v>
+                </c:pt>
+                <c:pt idx="13">
+                  <c:v>371.42857142857144</c:v>
+                </c:pt>
+                <c:pt idx="14">
+                  <c:v>400</c:v>
+                </c:pt>
+                <c:pt idx="15">
+                  <c:v>428.57142857142856</c:v>
+                </c:pt>
+                <c:pt idx="16">
+                  <c:v>457.14285714285717</c:v>
+                </c:pt>
+                <c:pt idx="17">
+                  <c:v>485.71428571428572</c:v>
+                </c:pt>
+                <c:pt idx="18">
+                  <c:v>514.28571428571433</c:v>
+                </c:pt>
+                <c:pt idx="19">
+                  <c:v>542.85714285714289</c:v>
+                </c:pt>
+                <c:pt idx="20">
+                  <c:v>571.42857142857144</c:v>
+                </c:pt>
+                <c:pt idx="21">
+                  <c:v>600</c:v>
+                </c:pt>
+                <c:pt idx="22">
+                  <c:v>628.57142857142856</c:v>
+                </c:pt>
+                <c:pt idx="23">
+                  <c:v>657.14285714285711</c:v>
+                </c:pt>
+                <c:pt idx="24">
+                  <c:v>685.71428571428567</c:v>
+                </c:pt>
+                <c:pt idx="25">
+                  <c:v>714.28571428571433</c:v>
+                </c:pt>
+                <c:pt idx="26">
+                  <c:v>742.85714285714289</c:v>
+                </c:pt>
+                <c:pt idx="27">
+                  <c:v>771.42857142857144</c:v>
+                </c:pt>
+              </c:numCache>
+            </c:numRef>
+          </c:xVal>
+          <c:yVal>
+            <c:numRef>
               <c:f>'changing power'!$C$4:$C$31</c:f>
               <c:numCache>
                 <c:formatCode>0.0</c:formatCode>
@@ -4397,101 +4358,13 @@
                 </c:pt>
               </c:numCache>
             </c:numRef>
-          </c:xVal>
-          <c:yVal>
-            <c:numRef>
-              <c:f>'changing power'!$G$4:$G$31</c:f>
-              <c:numCache>
-                <c:formatCode>0</c:formatCode>
-                <c:ptCount val="28"/>
-                <c:pt idx="0">
-                  <c:v>0</c:v>
-                </c:pt>
-                <c:pt idx="1">
-                  <c:v>28.571428571428573</c:v>
-                </c:pt>
-                <c:pt idx="2">
-                  <c:v>57.142857142857146</c:v>
-                </c:pt>
-                <c:pt idx="3">
-                  <c:v>85.714285714285708</c:v>
-                </c:pt>
-                <c:pt idx="4">
-                  <c:v>114.28571428571429</c:v>
-                </c:pt>
-                <c:pt idx="5">
-                  <c:v>142.85714285714286</c:v>
-                </c:pt>
-                <c:pt idx="6">
-                  <c:v>171.42857142857142</c:v>
-                </c:pt>
-                <c:pt idx="7">
-                  <c:v>200</c:v>
-                </c:pt>
-                <c:pt idx="8">
-                  <c:v>228.57142857142858</c:v>
-                </c:pt>
-                <c:pt idx="9">
-                  <c:v>257.14285714285717</c:v>
-                </c:pt>
-                <c:pt idx="10">
-                  <c:v>285.71428571428572</c:v>
-                </c:pt>
-                <c:pt idx="11">
-                  <c:v>314.28571428571428</c:v>
-                </c:pt>
-                <c:pt idx="12">
-                  <c:v>342.85714285714283</c:v>
-                </c:pt>
-                <c:pt idx="13">
-                  <c:v>371.42857142857144</c:v>
-                </c:pt>
-                <c:pt idx="14">
-                  <c:v>400</c:v>
-                </c:pt>
-                <c:pt idx="15">
-                  <c:v>428.57142857142856</c:v>
-                </c:pt>
-                <c:pt idx="16">
-                  <c:v>457.14285714285717</c:v>
-                </c:pt>
-                <c:pt idx="17">
-                  <c:v>485.71428571428572</c:v>
-                </c:pt>
-                <c:pt idx="18">
-                  <c:v>514.28571428571433</c:v>
-                </c:pt>
-                <c:pt idx="19">
-                  <c:v>542.85714285714289</c:v>
-                </c:pt>
-                <c:pt idx="20">
-                  <c:v>571.42857142857144</c:v>
-                </c:pt>
-                <c:pt idx="21">
-                  <c:v>600</c:v>
-                </c:pt>
-                <c:pt idx="22">
-                  <c:v>628.57142857142856</c:v>
-                </c:pt>
-                <c:pt idx="23">
-                  <c:v>657.14285714285711</c:v>
-                </c:pt>
-                <c:pt idx="24">
-                  <c:v>685.71428571428567</c:v>
-                </c:pt>
-                <c:pt idx="25">
-                  <c:v>714.28571428571433</c:v>
-                </c:pt>
-                <c:pt idx="26">
-                  <c:v>742.85714285714289</c:v>
-                </c:pt>
-                <c:pt idx="27">
-                  <c:v>771.42857142857144</c:v>
-                </c:pt>
-              </c:numCache>
-            </c:numRef>
           </c:yVal>
           <c:smooth val="0"/>
+          <c:extLst>
+            <c:ext xmlns:c16="http://schemas.microsoft.com/office/drawing/2014/chart" uri="{C3380CC4-5D6E-409C-BE32-E72D297353CC}">
+              <c16:uniqueId val="{00000000-F954-438E-B4BC-8DABED2D6C91}"/>
+            </c:ext>
+          </c:extLst>
         </c:ser>
         <c:dLbls>
           <c:showLegendKey val="0"/>
@@ -4501,11 +4374,11 @@
           <c:showPercent val="0"/>
           <c:showBubbleSize val="0"/>
         </c:dLbls>
-        <c:axId val="322007504"/>
-        <c:axId val="322008064"/>
+        <c:axId val="226911552"/>
+        <c:axId val="226910432"/>
       </c:scatterChart>
       <c:valAx>
-        <c:axId val="322007504"/>
+        <c:axId val="226911552"/>
         <c:scaling>
           <c:orientation val="minMax"/>
         </c:scaling>
@@ -4546,6 +4419,123 @@
                 </a:pPr>
                 <a:r>
                   <a:rPr lang="en-US"/>
+                  <a:t>Motor speed (rad/s)</a:t>
+                </a:r>
+              </a:p>
+            </c:rich>
+          </c:tx>
+          <c:overlay val="0"/>
+          <c:spPr>
+            <a:noFill/>
+            <a:ln>
+              <a:noFill/>
+            </a:ln>
+            <a:effectLst/>
+          </c:spPr>
+          <c:txPr>
+            <a:bodyPr rot="0" spcFirstLastPara="1" vertOverflow="ellipsis" vert="horz" wrap="square" anchor="ctr" anchorCtr="1"/>
+            <a:lstStyle/>
+            <a:p>
+              <a:pPr>
+                <a:defRPr sz="1000" b="0" i="0" u="none" strike="noStrike" kern="1200" baseline="0">
+                  <a:solidFill>
+                    <a:schemeClr val="tx1">
+                      <a:lumMod val="65000"/>
+                      <a:lumOff val="35000"/>
+                    </a:schemeClr>
+                  </a:solidFill>
+                  <a:latin typeface="+mn-lt"/>
+                  <a:ea typeface="+mn-ea"/>
+                  <a:cs typeface="+mn-cs"/>
+                </a:defRPr>
+              </a:pPr>
+              <a:endParaRPr lang="en-US"/>
+            </a:p>
+          </c:txPr>
+        </c:title>
+        <c:numFmt formatCode="0" sourceLinked="1"/>
+        <c:majorTickMark val="none"/>
+        <c:minorTickMark val="none"/>
+        <c:tickLblPos val="nextTo"/>
+        <c:spPr>
+          <a:noFill/>
+          <a:ln w="9525" cap="flat" cmpd="sng" algn="ctr">
+            <a:solidFill>
+              <a:schemeClr val="tx1">
+                <a:lumMod val="25000"/>
+                <a:lumOff val="75000"/>
+              </a:schemeClr>
+            </a:solidFill>
+            <a:round/>
+          </a:ln>
+          <a:effectLst/>
+        </c:spPr>
+        <c:txPr>
+          <a:bodyPr rot="-60000000" spcFirstLastPara="1" vertOverflow="ellipsis" vert="horz" wrap="square" anchor="ctr" anchorCtr="1"/>
+          <a:lstStyle/>
+          <a:p>
+            <a:pPr>
+              <a:defRPr sz="900" b="0" i="0" u="none" strike="noStrike" kern="1200" baseline="0">
+                <a:solidFill>
+                  <a:schemeClr val="tx1">
+                    <a:lumMod val="65000"/>
+                    <a:lumOff val="35000"/>
+                  </a:schemeClr>
+                </a:solidFill>
+                <a:latin typeface="+mn-lt"/>
+                <a:ea typeface="+mn-ea"/>
+                <a:cs typeface="+mn-cs"/>
+              </a:defRPr>
+            </a:pPr>
+            <a:endParaRPr lang="en-US"/>
+          </a:p>
+        </c:txPr>
+        <c:crossAx val="226910432"/>
+        <c:crosses val="autoZero"/>
+        <c:crossBetween val="midCat"/>
+      </c:valAx>
+      <c:valAx>
+        <c:axId val="226910432"/>
+        <c:scaling>
+          <c:orientation val="minMax"/>
+        </c:scaling>
+        <c:delete val="0"/>
+        <c:axPos val="l"/>
+        <c:majorGridlines>
+          <c:spPr>
+            <a:ln w="9525" cap="flat" cmpd="sng" algn="ctr">
+              <a:solidFill>
+                <a:schemeClr val="tx1">
+                  <a:lumMod val="15000"/>
+                  <a:lumOff val="85000"/>
+                </a:schemeClr>
+              </a:solidFill>
+              <a:round/>
+            </a:ln>
+            <a:effectLst/>
+          </c:spPr>
+        </c:majorGridlines>
+        <c:title>
+          <c:tx>
+            <c:rich>
+              <a:bodyPr rot="-5400000" spcFirstLastPara="1" vertOverflow="ellipsis" vert="horz" wrap="square" anchor="ctr" anchorCtr="1"/>
+              <a:lstStyle/>
+              <a:p>
+                <a:pPr>
+                  <a:defRPr sz="1000" b="0" i="0" u="none" strike="noStrike" kern="1200" baseline="0">
+                    <a:solidFill>
+                      <a:schemeClr val="tx1">
+                        <a:lumMod val="65000"/>
+                        <a:lumOff val="35000"/>
+                      </a:schemeClr>
+                    </a:solidFill>
+                    <a:latin typeface="+mn-lt"/>
+                    <a:ea typeface="+mn-ea"/>
+                    <a:cs typeface="+mn-cs"/>
+                  </a:defRPr>
+                </a:pPr>
+                <a:r>
+                  <a:rPr lang="en-US"/>
                   <a:t>Current (A)</a:t>
                 </a:r>
               </a:p>
@@ -4560,7 +4550,7 @@
             <a:effectLst/>
           </c:spPr>
           <c:txPr>
-            <a:bodyPr rot="0" spcFirstLastPara="1" vertOverflow="ellipsis" vert="horz" wrap="square" anchor="ctr" anchorCtr="1"/>
+            <a:bodyPr rot="-5400000" spcFirstLastPara="1" vertOverflow="ellipsis" vert="horz" wrap="square" anchor="ctr" anchorCtr="1"/>
             <a:lstStyle/>
             <a:p>
               <a:pPr>
@@ -4617,124 +4607,7 @@
             <a:endParaRPr lang="en-US"/>
           </a:p>
         </c:txPr>
-        <c:crossAx val="322008064"/>
-        <c:crosses val="autoZero"/>
-        <c:crossBetween val="midCat"/>
-      </c:valAx>
-      <c:valAx>
-        <c:axId val="322008064"/>
-        <c:scaling>
-          <c:orientation val="minMax"/>
-        </c:scaling>
-        <c:delete val="0"/>
-        <c:axPos val="l"/>
-        <c:majorGridlines>
-          <c:spPr>
-            <a:ln w="9525" cap="flat" cmpd="sng" algn="ctr">
-              <a:solidFill>
-                <a:schemeClr val="tx1">
-                  <a:lumMod val="15000"/>
-                  <a:lumOff val="85000"/>
-                </a:schemeClr>
-              </a:solidFill>
-              <a:round/>
-            </a:ln>
-            <a:effectLst/>
-          </c:spPr>
-        </c:majorGridlines>
-        <c:title>
-          <c:tx>
-            <c:rich>
-              <a:bodyPr rot="-5400000" spcFirstLastPara="1" vertOverflow="ellipsis" vert="horz" wrap="square" anchor="ctr" anchorCtr="1"/>
-              <a:lstStyle/>
-              <a:p>
-                <a:pPr>
-                  <a:defRPr sz="1000" b="0" i="0" u="none" strike="noStrike" kern="1200" baseline="0">
-                    <a:solidFill>
-                      <a:schemeClr val="tx1">
-                        <a:lumMod val="65000"/>
-                        <a:lumOff val="35000"/>
-                      </a:schemeClr>
-                    </a:solidFill>
-                    <a:latin typeface="+mn-lt"/>
-                    <a:ea typeface="+mn-ea"/>
-                    <a:cs typeface="+mn-cs"/>
-                  </a:defRPr>
-                </a:pPr>
-                <a:r>
-                  <a:rPr lang="en-US"/>
-                  <a:t>Motor speed (rad/s)</a:t>
-                </a:r>
-              </a:p>
-            </c:rich>
-          </c:tx>
-          <c:overlay val="0"/>
-          <c:spPr>
-            <a:noFill/>
-            <a:ln>
-              <a:noFill/>
-            </a:ln>
-            <a:effectLst/>
-          </c:spPr>
-          <c:txPr>
-            <a:bodyPr rot="-5400000" spcFirstLastPara="1" vertOverflow="ellipsis" vert="horz" wrap="square" anchor="ctr" anchorCtr="1"/>
-            <a:lstStyle/>
-            <a:p>
-              <a:pPr>
-                <a:defRPr sz="1000" b="0" i="0" u="none" strike="noStrike" kern="1200" baseline="0">
-                  <a:solidFill>
-                    <a:schemeClr val="tx1">
-                      <a:lumMod val="65000"/>
-                      <a:lumOff val="35000"/>
-                    </a:schemeClr>
-                  </a:solidFill>
-                  <a:latin typeface="+mn-lt"/>
-                  <a:ea typeface="+mn-ea"/>
-                  <a:cs typeface="+mn-cs"/>
-                </a:defRPr>
-              </a:pPr>
-              <a:endParaRPr lang="en-US"/>
-            </a:p>
-          </c:txPr>
-        </c:title>
-        <c:numFmt formatCode="0" sourceLinked="1"/>
-        <c:majorTickMark val="none"/>
-        <c:minorTickMark val="none"/>
-        <c:tickLblPos val="nextTo"/>
-        <c:spPr>
-          <a:noFill/>
-          <a:ln w="9525" cap="flat" cmpd="sng" algn="ctr">
-            <a:solidFill>
-              <a:schemeClr val="tx1">
-                <a:lumMod val="25000"/>
-                <a:lumOff val="75000"/>
-              </a:schemeClr>
-            </a:solidFill>
-            <a:round/>
-          </a:ln>
-          <a:effectLst/>
-        </c:spPr>
-        <c:txPr>
-          <a:bodyPr rot="-60000000" spcFirstLastPara="1" vertOverflow="ellipsis" vert="horz" wrap="square" anchor="ctr" anchorCtr="1"/>
-          <a:lstStyle/>
-          <a:p>
-            <a:pPr>
-              <a:defRPr sz="900" b="0" i="0" u="none" strike="noStrike" kern="1200" baseline="0">
-                <a:solidFill>
-                  <a:schemeClr val="tx1">
-                    <a:lumMod val="65000"/>
-                    <a:lumOff val="35000"/>
-                  </a:schemeClr>
-                </a:solidFill>
-                <a:latin typeface="+mn-lt"/>
-                <a:ea typeface="+mn-ea"/>
-                <a:cs typeface="+mn-cs"/>
-              </a:defRPr>
-            </a:pPr>
-            <a:endParaRPr lang="en-US"/>
-          </a:p>
-        </c:txPr>
-        <c:crossAx val="322007504"/>
+        <c:crossAx val="226911552"/>
         <c:crosses val="autoZero"/>
         <c:crossBetween val="midCat"/>
       </c:valAx>

</xml_diff>